<commit_message>
Preliminary version of specification(ru)
</commit_message>
<xml_diff>
--- a/doc/Bachelor's project documents/Specification_ru.docx
+++ b/doc/Bachelor's project documents/Specification_ru.docx
@@ -52,7 +52,6 @@
     </w:p>
     <w:p>
       <w:pPr>
-        <w:ind w:left="360"/>
         <w:rPr>
           <w:rFonts w:ascii="Times New Roman" w:hAnsi="Times New Roman" w:cs="Times New Roman"/>
           <w:sz w:val="24"/>
@@ -78,7 +77,6 @@
     </w:p>
     <w:p>
       <w:pPr>
-        <w:ind w:left="360"/>
         <w:rPr>
           <w:rFonts w:ascii="Times New Roman" w:hAnsi="Times New Roman" w:cs="Times New Roman"/>
           <w:sz w:val="24"/>
@@ -594,7 +592,6 @@
     </w:p>
     <w:p>
       <w:pPr>
-        <w:ind w:left="360"/>
         <w:rPr>
           <w:rFonts w:ascii="Times New Roman" w:hAnsi="Times New Roman" w:cs="Times New Roman"/>
           <w:sz w:val="24"/>
@@ -729,6 +726,43 @@
           <w:szCs w:val="24"/>
         </w:rPr>
         <w:t>.</w:t>
+      </w:r>
+      <w:r>
+        <w:rPr>
+          <w:rFonts w:ascii="Times New Roman" w:hAnsi="Times New Roman" w:cs="Times New Roman"/>
+          <w:sz w:val="24"/>
+          <w:szCs w:val="24"/>
+        </w:rPr>
+        <w:t xml:space="preserve"> </w:t>
+      </w:r>
+      <w:r>
+        <w:rPr>
+          <w:rFonts w:ascii="Times New Roman" w:hAnsi="Times New Roman" w:cs="Times New Roman"/>
+          <w:sz w:val="24"/>
+          <w:szCs w:val="24"/>
+          <w:highlight w:val="yellow"/>
+        </w:rPr>
+        <w:t xml:space="preserve">(возможно лучше будет сравнивать с </w:t>
+      </w:r>
+      <w:r>
+        <w:rPr>
+          <w:rFonts w:ascii="Times New Roman" w:hAnsi="Times New Roman" w:cs="Times New Roman"/>
+          <w:i/>
+          <w:sz w:val="24"/>
+          <w:szCs w:val="24"/>
+          <w:highlight w:val="yellow"/>
+          <w:lang w:val="en-US"/>
+        </w:rPr>
+        <w:t>OpenCL</w:t>
+      </w:r>
+      <w:r>
+        <w:rPr>
+          <w:rFonts w:ascii="Times New Roman" w:hAnsi="Times New Roman" w:cs="Times New Roman"/>
+          <w:sz w:val="24"/>
+          <w:szCs w:val="24"/>
+          <w:highlight w:val="yellow"/>
+        </w:rPr>
+        <w:t>)</w:t>
       </w:r>
     </w:p>
     <w:p>
@@ -755,7 +789,6 @@
     </w:p>
     <w:p>
       <w:pPr>
-        <w:ind w:left="360"/>
         <w:rPr>
           <w:rFonts w:ascii="Times New Roman" w:hAnsi="Times New Roman" w:cs="Times New Roman"/>
           <w:sz w:val="24"/>
@@ -815,19 +848,63 @@
           <w:sz w:val="28"/>
           <w:szCs w:val="28"/>
         </w:rPr>
-        <w:t>Функциональные требования к разрабатываемой системе</w:t>
-      </w:r>
-    </w:p>
-    <w:p>
-      <w:pPr>
-        <w:ind w:left="360"/>
-        <w:rPr>
-          <w:rFonts w:ascii="Times New Roman" w:hAnsi="Times New Roman" w:cs="Times New Roman"/>
-        </w:rPr>
-      </w:pPr>
-      <w:r>
-        <w:rPr>
-          <w:rFonts w:ascii="Times New Roman" w:hAnsi="Times New Roman" w:cs="Times New Roman"/>
+        <w:t>Т</w:t>
+      </w:r>
+      <w:r>
+        <w:rPr>
+          <w:rFonts w:ascii="Times New Roman" w:hAnsi="Times New Roman" w:cs="Times New Roman"/>
+          <w:sz w:val="28"/>
+          <w:szCs w:val="28"/>
+        </w:rPr>
+        <w:t>ребования к разрабатываемой системе</w:t>
+      </w:r>
+    </w:p>
+    <w:p>
+      <w:pPr>
+        <w:pStyle w:val="a3"/>
+        <w:rPr>
+          <w:rFonts w:ascii="Times New Roman" w:hAnsi="Times New Roman" w:cs="Times New Roman"/>
+          <w:sz w:val="28"/>
+          <w:szCs w:val="28"/>
+          <w:lang w:val="en-US"/>
+        </w:rPr>
+      </w:pPr>
+    </w:p>
+    <w:p>
+      <w:pPr>
+        <w:pStyle w:val="a3"/>
+        <w:numPr>
+          <w:ilvl w:val="1"/>
+          <w:numId w:val="2"/>
+        </w:numPr>
+        <w:rPr>
+          <w:rFonts w:ascii="Times New Roman" w:hAnsi="Times New Roman" w:cs="Times New Roman"/>
+          <w:sz w:val="26"/>
+          <w:szCs w:val="26"/>
+        </w:rPr>
+      </w:pPr>
+      <w:r>
+        <w:rPr>
+          <w:rFonts w:ascii="Times New Roman" w:hAnsi="Times New Roman" w:cs="Times New Roman"/>
+          <w:sz w:val="26"/>
+          <w:szCs w:val="26"/>
+        </w:rPr>
+        <w:t>Общие требования</w:t>
+      </w:r>
+    </w:p>
+    <w:p>
+      <w:pPr>
+        <w:rPr>
+          <w:rFonts w:ascii="Times New Roman" w:hAnsi="Times New Roman" w:cs="Times New Roman"/>
+          <w:sz w:val="24"/>
+          <w:szCs w:val="24"/>
+        </w:rPr>
+      </w:pPr>
+      <w:r>
+        <w:rPr>
+          <w:rFonts w:ascii="Times New Roman" w:hAnsi="Times New Roman" w:cs="Times New Roman"/>
+          <w:sz w:val="24"/>
+          <w:szCs w:val="24"/>
         </w:rPr>
         <w:t xml:space="preserve">Разрабатываемая библиотека </w:t>
       </w:r>
@@ -835,20 +912,501 @@
         <w:rPr>
           <w:rFonts w:ascii="Times New Roman" w:hAnsi="Times New Roman" w:cs="Times New Roman"/>
           <w:i/>
+          <w:sz w:val="24"/>
+          <w:szCs w:val="24"/>
           <w:lang w:val="en-US"/>
         </w:rPr>
+        <w:t xml:space="preserve">vulkalc </w:t>
+      </w:r>
+      <w:r>
+        <w:rPr>
+          <w:rFonts w:ascii="Times New Roman" w:hAnsi="Times New Roman" w:cs="Times New Roman"/>
+          <w:sz w:val="24"/>
+          <w:szCs w:val="24"/>
+        </w:rPr>
+        <w:t>должна:</w:t>
+      </w:r>
+    </w:p>
+    <w:p>
+      <w:pPr>
+        <w:pStyle w:val="a3"/>
+        <w:numPr>
+          <w:ilvl w:val="0"/>
+          <w:numId w:val="10"/>
+        </w:numPr>
+        <w:rPr>
+          <w:rFonts w:ascii="Times New Roman" w:hAnsi="Times New Roman" w:cs="Times New Roman"/>
+          <w:sz w:val="24"/>
+          <w:szCs w:val="24"/>
+        </w:rPr>
+      </w:pPr>
+      <w:r>
+        <w:rPr>
+          <w:rFonts w:ascii="Times New Roman" w:hAnsi="Times New Roman" w:cs="Times New Roman"/>
+          <w:sz w:val="24"/>
+          <w:szCs w:val="24"/>
+        </w:rPr>
+        <w:t>Иметь открытый исходный код</w:t>
+      </w:r>
+    </w:p>
+    <w:p>
+      <w:pPr>
+        <w:pStyle w:val="a3"/>
+        <w:numPr>
+          <w:ilvl w:val="0"/>
+          <w:numId w:val="10"/>
+        </w:numPr>
+        <w:rPr>
+          <w:rFonts w:ascii="Times New Roman" w:hAnsi="Times New Roman" w:cs="Times New Roman"/>
+          <w:sz w:val="24"/>
+          <w:szCs w:val="24"/>
+        </w:rPr>
+      </w:pPr>
+      <w:r>
+        <w:rPr>
+          <w:rFonts w:ascii="Times New Roman" w:hAnsi="Times New Roman" w:cs="Times New Roman"/>
+          <w:sz w:val="24"/>
+          <w:szCs w:val="24"/>
+        </w:rPr>
+        <w:t>Иметь открытую лицензию</w:t>
+      </w:r>
+    </w:p>
+    <w:p>
+      <w:pPr>
+        <w:pStyle w:val="a3"/>
+        <w:numPr>
+          <w:ilvl w:val="0"/>
+          <w:numId w:val="10"/>
+        </w:numPr>
+        <w:rPr>
+          <w:rFonts w:ascii="Times New Roman" w:hAnsi="Times New Roman" w:cs="Times New Roman"/>
+          <w:sz w:val="24"/>
+          <w:szCs w:val="24"/>
+        </w:rPr>
+      </w:pPr>
+      <w:r>
+        <w:rPr>
+          <w:rFonts w:ascii="Times New Roman" w:hAnsi="Times New Roman" w:cs="Times New Roman"/>
+          <w:sz w:val="24"/>
+          <w:szCs w:val="24"/>
+        </w:rPr>
+        <w:t>Иметь соглашение по оформлению исходного кода</w:t>
+      </w:r>
+    </w:p>
+    <w:p>
+      <w:pPr>
+        <w:pStyle w:val="a3"/>
+        <w:numPr>
+          <w:ilvl w:val="0"/>
+          <w:numId w:val="10"/>
+        </w:numPr>
+        <w:rPr>
+          <w:rFonts w:ascii="Times New Roman" w:hAnsi="Times New Roman" w:cs="Times New Roman"/>
+          <w:sz w:val="24"/>
+          <w:szCs w:val="24"/>
+        </w:rPr>
+      </w:pPr>
+      <w:r>
+        <w:rPr>
+          <w:rFonts w:ascii="Times New Roman" w:hAnsi="Times New Roman" w:cs="Times New Roman"/>
+          <w:sz w:val="24"/>
+          <w:szCs w:val="24"/>
+        </w:rPr>
+        <w:t>Иметь инструкции по сборке</w:t>
+      </w:r>
+    </w:p>
+    <w:p>
+      <w:pPr>
+        <w:pStyle w:val="a3"/>
+        <w:numPr>
+          <w:ilvl w:val="0"/>
+          <w:numId w:val="10"/>
+        </w:numPr>
+        <w:rPr>
+          <w:rFonts w:ascii="Times New Roman" w:hAnsi="Times New Roman" w:cs="Times New Roman"/>
+          <w:sz w:val="24"/>
+          <w:szCs w:val="24"/>
+        </w:rPr>
+      </w:pPr>
+      <w:r>
+        <w:rPr>
+          <w:rFonts w:ascii="Times New Roman" w:hAnsi="Times New Roman" w:cs="Times New Roman"/>
+          <w:sz w:val="24"/>
+          <w:szCs w:val="24"/>
+        </w:rPr>
+        <w:t>Иметь инструкцию по</w:t>
+      </w:r>
+    </w:p>
+    <w:p>
+      <w:pPr>
+        <w:pStyle w:val="a3"/>
+        <w:numPr>
+          <w:ilvl w:val="0"/>
+          <w:numId w:val="10"/>
+        </w:numPr>
+        <w:rPr>
+          <w:rFonts w:ascii="Times New Roman" w:hAnsi="Times New Roman" w:cs="Times New Roman"/>
+          <w:sz w:val="24"/>
+          <w:szCs w:val="24"/>
+        </w:rPr>
+      </w:pPr>
+      <w:r>
+        <w:rPr>
+          <w:rFonts w:ascii="Times New Roman" w:hAnsi="Times New Roman" w:cs="Times New Roman"/>
+          <w:sz w:val="24"/>
+          <w:szCs w:val="24"/>
+        </w:rPr>
+        <w:t xml:space="preserve">Иметь </w:t>
+      </w:r>
+      <w:proofErr w:type="spellStart"/>
+      <w:r>
+        <w:rPr>
+          <w:rFonts w:ascii="Times New Roman" w:hAnsi="Times New Roman" w:cs="Times New Roman"/>
+          <w:sz w:val="24"/>
+          <w:szCs w:val="24"/>
+        </w:rPr>
+        <w:t>демо</w:t>
+      </w:r>
+      <w:proofErr w:type="spellEnd"/>
+      <w:r>
+        <w:rPr>
+          <w:rFonts w:ascii="Times New Roman" w:hAnsi="Times New Roman" w:cs="Times New Roman"/>
+          <w:sz w:val="24"/>
+          <w:szCs w:val="24"/>
+        </w:rPr>
+        <w:t xml:space="preserve">-проект для демонстрации примеров использования </w:t>
+      </w:r>
+    </w:p>
+    <w:p>
+      <w:pPr>
+        <w:pStyle w:val="a3"/>
+        <w:numPr>
+          <w:ilvl w:val="0"/>
+          <w:numId w:val="10"/>
+        </w:numPr>
+        <w:rPr>
+          <w:rFonts w:ascii="Times New Roman" w:hAnsi="Times New Roman" w:cs="Times New Roman"/>
+          <w:sz w:val="24"/>
+          <w:szCs w:val="24"/>
+        </w:rPr>
+      </w:pPr>
+      <w:r>
+        <w:rPr>
+          <w:rFonts w:ascii="Times New Roman" w:hAnsi="Times New Roman" w:cs="Times New Roman"/>
+          <w:sz w:val="24"/>
+          <w:szCs w:val="24"/>
+        </w:rPr>
+        <w:t>Иметь документацию на английском языке по</w:t>
+      </w:r>
+      <w:r>
+        <w:rPr>
+          <w:rFonts w:ascii="Times New Roman" w:hAnsi="Times New Roman" w:cs="Times New Roman"/>
+          <w:sz w:val="24"/>
+          <w:szCs w:val="24"/>
+        </w:rPr>
+        <w:t xml:space="preserve"> публичным</w:t>
+      </w:r>
+      <w:r>
+        <w:rPr>
+          <w:rFonts w:ascii="Times New Roman" w:hAnsi="Times New Roman" w:cs="Times New Roman"/>
+          <w:sz w:val="24"/>
+          <w:szCs w:val="24"/>
+        </w:rPr>
+        <w:t xml:space="preserve"> </w:t>
+      </w:r>
+      <w:r>
+        <w:rPr>
+          <w:rFonts w:ascii="Times New Roman" w:hAnsi="Times New Roman" w:cs="Times New Roman"/>
+          <w:sz w:val="24"/>
+          <w:szCs w:val="24"/>
+        </w:rPr>
+        <w:t>классам, методам, полям, функциям</w:t>
+      </w:r>
+    </w:p>
+    <w:p>
+      <w:pPr>
+        <w:pStyle w:val="a3"/>
+        <w:numPr>
+          <w:ilvl w:val="0"/>
+          <w:numId w:val="10"/>
+        </w:numPr>
+        <w:rPr>
+          <w:rFonts w:ascii="Times New Roman" w:hAnsi="Times New Roman" w:cs="Times New Roman"/>
+          <w:sz w:val="24"/>
+          <w:szCs w:val="24"/>
+        </w:rPr>
+      </w:pPr>
+      <w:r>
+        <w:rPr>
+          <w:rFonts w:ascii="Times New Roman" w:hAnsi="Times New Roman" w:cs="Times New Roman"/>
+          <w:sz w:val="24"/>
+          <w:szCs w:val="24"/>
+        </w:rPr>
+        <w:t xml:space="preserve">Компилироваться под операционные системы </w:t>
+      </w:r>
+      <w:r>
+        <w:rPr>
+          <w:rFonts w:ascii="Times New Roman" w:hAnsi="Times New Roman" w:cs="Times New Roman"/>
+          <w:i/>
+          <w:sz w:val="24"/>
+          <w:szCs w:val="24"/>
+          <w:lang w:val="en-US"/>
+        </w:rPr>
+        <w:t>Windows</w:t>
+      </w:r>
+      <w:r>
+        <w:rPr>
+          <w:rFonts w:ascii="Times New Roman" w:hAnsi="Times New Roman" w:cs="Times New Roman"/>
+          <w:sz w:val="24"/>
+          <w:szCs w:val="24"/>
+        </w:rPr>
+        <w:t xml:space="preserve"> </w:t>
+      </w:r>
+      <w:r>
+        <w:rPr>
+          <w:rFonts w:ascii="Times New Roman" w:hAnsi="Times New Roman" w:cs="Times New Roman"/>
+          <w:sz w:val="24"/>
+          <w:szCs w:val="24"/>
+        </w:rPr>
+        <w:t xml:space="preserve">и </w:t>
+      </w:r>
+      <w:r>
+        <w:rPr>
+          <w:rFonts w:ascii="Times New Roman" w:hAnsi="Times New Roman" w:cs="Times New Roman"/>
+          <w:i/>
+          <w:sz w:val="24"/>
+          <w:szCs w:val="24"/>
+          <w:lang w:val="en-US"/>
+        </w:rPr>
+        <w:t>Linux</w:t>
+      </w:r>
+    </w:p>
+    <w:p>
+      <w:pPr>
+        <w:pStyle w:val="a3"/>
+        <w:numPr>
+          <w:ilvl w:val="0"/>
+          <w:numId w:val="10"/>
+        </w:numPr>
+        <w:rPr>
+          <w:rFonts w:ascii="Times New Roman" w:hAnsi="Times New Roman" w:cs="Times New Roman"/>
+          <w:sz w:val="24"/>
+          <w:szCs w:val="24"/>
+        </w:rPr>
+      </w:pPr>
+      <w:r>
+        <w:rPr>
+          <w:rFonts w:ascii="Times New Roman" w:hAnsi="Times New Roman" w:cs="Times New Roman"/>
+          <w:sz w:val="24"/>
+          <w:szCs w:val="24"/>
+        </w:rPr>
+        <w:t>Иметь юнит-тесты и интеграционные тесты</w:t>
+      </w:r>
+    </w:p>
+    <w:p>
+      <w:pPr>
+        <w:pStyle w:val="a3"/>
+        <w:numPr>
+          <w:ilvl w:val="0"/>
+          <w:numId w:val="10"/>
+        </w:numPr>
+        <w:rPr>
+          <w:rFonts w:ascii="Times New Roman" w:hAnsi="Times New Roman" w:cs="Times New Roman"/>
+          <w:sz w:val="24"/>
+          <w:szCs w:val="24"/>
+        </w:rPr>
+      </w:pPr>
+      <w:r>
+        <w:rPr>
+          <w:rFonts w:ascii="Times New Roman" w:hAnsi="Times New Roman" w:cs="Times New Roman"/>
+          <w:sz w:val="24"/>
+          <w:szCs w:val="24"/>
+        </w:rPr>
+        <w:t>Проходить все существующие тесты</w:t>
+      </w:r>
+    </w:p>
+    <w:p>
+      <w:pPr>
+        <w:pStyle w:val="a3"/>
+        <w:numPr>
+          <w:ilvl w:val="0"/>
+          <w:numId w:val="10"/>
+        </w:numPr>
+        <w:rPr>
+          <w:rFonts w:ascii="Times New Roman" w:hAnsi="Times New Roman" w:cs="Times New Roman"/>
+          <w:sz w:val="24"/>
+          <w:szCs w:val="24"/>
+        </w:rPr>
+      </w:pPr>
+      <w:r>
+        <w:rPr>
+          <w:rFonts w:ascii="Times New Roman" w:hAnsi="Times New Roman" w:cs="Times New Roman"/>
+          <w:sz w:val="24"/>
+          <w:szCs w:val="24"/>
+        </w:rPr>
+        <w:lastRenderedPageBreak/>
+        <w:t>Использовать систему контроля версий</w:t>
+      </w:r>
+    </w:p>
+    <w:p>
+      <w:pPr>
+        <w:pStyle w:val="a3"/>
+        <w:numPr>
+          <w:ilvl w:val="0"/>
+          <w:numId w:val="10"/>
+        </w:numPr>
+        <w:rPr>
+          <w:rFonts w:ascii="Times New Roman" w:hAnsi="Times New Roman" w:cs="Times New Roman"/>
+          <w:sz w:val="24"/>
+          <w:szCs w:val="24"/>
+        </w:rPr>
+      </w:pPr>
+      <w:r>
+        <w:rPr>
+          <w:rFonts w:ascii="Times New Roman" w:hAnsi="Times New Roman" w:cs="Times New Roman"/>
+          <w:sz w:val="24"/>
+          <w:szCs w:val="24"/>
+        </w:rPr>
+        <w:t>Иметь комментарии в исходном коде</w:t>
+      </w:r>
+    </w:p>
+    <w:p>
+      <w:pPr>
+        <w:pStyle w:val="a3"/>
+        <w:numPr>
+          <w:ilvl w:val="0"/>
+          <w:numId w:val="10"/>
+        </w:numPr>
+        <w:rPr>
+          <w:rFonts w:ascii="Times New Roman" w:hAnsi="Times New Roman" w:cs="Times New Roman"/>
+          <w:sz w:val="24"/>
+          <w:szCs w:val="24"/>
+        </w:rPr>
+      </w:pPr>
+      <w:r>
+        <w:rPr>
+          <w:rFonts w:ascii="Times New Roman" w:hAnsi="Times New Roman" w:cs="Times New Roman"/>
+          <w:sz w:val="24"/>
+          <w:szCs w:val="24"/>
+        </w:rPr>
+        <w:t>Компилироваться и запускать тесты на целевых операционных системах при каждом изменении</w:t>
+      </w:r>
+    </w:p>
+    <w:p>
+      <w:pPr>
+        <w:pStyle w:val="a3"/>
+        <w:numPr>
+          <w:ilvl w:val="0"/>
+          <w:numId w:val="10"/>
+        </w:numPr>
+        <w:rPr>
+          <w:rFonts w:ascii="Times New Roman" w:hAnsi="Times New Roman" w:cs="Times New Roman"/>
+          <w:sz w:val="24"/>
+          <w:szCs w:val="24"/>
+        </w:rPr>
+      </w:pPr>
+      <w:r>
+        <w:rPr>
+          <w:rFonts w:ascii="Times New Roman" w:hAnsi="Times New Roman" w:cs="Times New Roman"/>
+          <w:sz w:val="24"/>
+          <w:szCs w:val="24"/>
+        </w:rPr>
+        <w:t>Иметь как можно меньше зависимостей</w:t>
+      </w:r>
+    </w:p>
+    <w:p>
+      <w:pPr>
+        <w:pStyle w:val="a3"/>
+        <w:numPr>
+          <w:ilvl w:val="0"/>
+          <w:numId w:val="10"/>
+        </w:numPr>
+        <w:rPr>
+          <w:rFonts w:ascii="Times New Roman" w:hAnsi="Times New Roman" w:cs="Times New Roman"/>
+          <w:sz w:val="24"/>
+          <w:szCs w:val="24"/>
+        </w:rPr>
+      </w:pPr>
+      <w:r>
+        <w:rPr>
+          <w:rFonts w:ascii="Times New Roman" w:hAnsi="Times New Roman" w:cs="Times New Roman"/>
+          <w:sz w:val="24"/>
+          <w:szCs w:val="24"/>
+        </w:rPr>
+        <w:t>Быть потокобезопасной (не знаю, надо ли, не добавит ли лишних сложностей)</w:t>
+      </w:r>
+    </w:p>
+    <w:p>
+      <w:pPr>
+        <w:rPr>
+          <w:rFonts w:ascii="Times New Roman" w:hAnsi="Times New Roman" w:cs="Times New Roman"/>
+          <w:sz w:val="24"/>
+          <w:szCs w:val="24"/>
+        </w:rPr>
+      </w:pPr>
+    </w:p>
+    <w:p>
+      <w:pPr>
+        <w:pStyle w:val="a3"/>
+        <w:numPr>
+          <w:ilvl w:val="1"/>
+          <w:numId w:val="2"/>
+        </w:numPr>
+        <w:rPr>
+          <w:rFonts w:ascii="Times New Roman" w:hAnsi="Times New Roman" w:cs="Times New Roman"/>
+          <w:sz w:val="26"/>
+          <w:szCs w:val="26"/>
+        </w:rPr>
+      </w:pPr>
+      <w:r>
+        <w:rPr>
+          <w:rFonts w:ascii="Times New Roman" w:hAnsi="Times New Roman" w:cs="Times New Roman"/>
+          <w:sz w:val="26"/>
+          <w:szCs w:val="26"/>
+        </w:rPr>
+        <w:t>Функциональные требования</w:t>
+      </w:r>
+    </w:p>
+    <w:p>
+      <w:pPr>
+        <w:rPr>
+          <w:rFonts w:ascii="Times New Roman" w:hAnsi="Times New Roman" w:cs="Times New Roman"/>
+          <w:sz w:val="24"/>
+          <w:szCs w:val="24"/>
+        </w:rPr>
+      </w:pPr>
+      <w:r>
+        <w:rPr>
+          <w:rFonts w:ascii="Times New Roman" w:hAnsi="Times New Roman" w:cs="Times New Roman"/>
+          <w:sz w:val="24"/>
+          <w:szCs w:val="24"/>
+        </w:rPr>
+        <w:t xml:space="preserve">Разрабатываемая библиотека </w:t>
+      </w:r>
+      <w:r>
+        <w:rPr>
+          <w:rFonts w:ascii="Times New Roman" w:hAnsi="Times New Roman" w:cs="Times New Roman"/>
+          <w:i/>
+          <w:sz w:val="24"/>
+          <w:szCs w:val="24"/>
+          <w:lang w:val="en-US"/>
+        </w:rPr>
         <w:t>vulkalc</w:t>
       </w:r>
       <w:r>
         <w:rPr>
           <w:rFonts w:ascii="Times New Roman" w:hAnsi="Times New Roman" w:cs="Times New Roman"/>
           <w:i/>
+          <w:sz w:val="24"/>
+          <w:szCs w:val="24"/>
         </w:rPr>
         <w:t xml:space="preserve"> </w:t>
       </w:r>
       <w:r>
         <w:rPr>
           <w:rFonts w:ascii="Times New Roman" w:hAnsi="Times New Roman" w:cs="Times New Roman"/>
+          <w:sz w:val="24"/>
+          <w:szCs w:val="24"/>
         </w:rPr>
         <w:t>должна предоставлять следующие возможности:</w:t>
       </w:r>
@@ -858,22 +1416,28 @@
         <w:pStyle w:val="a3"/>
         <w:numPr>
           <w:ilvl w:val="0"/>
-          <w:numId w:val="3"/>
-        </w:numPr>
-        <w:rPr>
-          <w:rFonts w:ascii="Times New Roman" w:hAnsi="Times New Roman" w:cs="Times New Roman"/>
-        </w:rPr>
-      </w:pPr>
-      <w:r>
-        <w:rPr>
-          <w:rFonts w:ascii="Times New Roman" w:hAnsi="Times New Roman" w:cs="Times New Roman"/>
-        </w:rPr>
-        <w:t xml:space="preserve">Статическая и динамическая линковка к программам на операционных системах </w:t>
-      </w:r>
-      <w:r>
-        <w:rPr>
-          <w:rFonts w:ascii="Times New Roman" w:hAnsi="Times New Roman" w:cs="Times New Roman"/>
-          <w:i/>
+          <w:numId w:val="5"/>
+        </w:numPr>
+        <w:rPr>
+          <w:rFonts w:ascii="Times New Roman" w:hAnsi="Times New Roman" w:cs="Times New Roman"/>
+          <w:sz w:val="24"/>
+          <w:szCs w:val="24"/>
+        </w:rPr>
+      </w:pPr>
+      <w:r>
+        <w:rPr>
+          <w:rFonts w:ascii="Times New Roman" w:hAnsi="Times New Roman" w:cs="Times New Roman"/>
+          <w:sz w:val="24"/>
+          <w:szCs w:val="24"/>
+        </w:rPr>
+        <w:t xml:space="preserve">Статическая линковка к программам на операционных системах </w:t>
+      </w:r>
+      <w:r>
+        <w:rPr>
+          <w:rFonts w:ascii="Times New Roman" w:hAnsi="Times New Roman" w:cs="Times New Roman"/>
+          <w:i/>
+          <w:sz w:val="24"/>
+          <w:szCs w:val="24"/>
           <w:lang w:val="en-US"/>
         </w:rPr>
         <w:t>Windows</w:t>
@@ -881,22 +1445,152 @@
       <w:r>
         <w:rPr>
           <w:rFonts w:ascii="Times New Roman" w:hAnsi="Times New Roman" w:cs="Times New Roman"/>
+          <w:sz w:val="24"/>
+          <w:szCs w:val="24"/>
+        </w:rPr>
+        <w:t xml:space="preserve"> и </w:t>
+      </w:r>
+      <w:r>
+        <w:rPr>
+          <w:rFonts w:ascii="Times New Roman" w:hAnsi="Times New Roman" w:cs="Times New Roman"/>
+          <w:i/>
+          <w:sz w:val="24"/>
+          <w:szCs w:val="24"/>
+          <w:lang w:val="en-US"/>
+        </w:rPr>
+        <w:t>Linux</w:t>
+      </w:r>
+    </w:p>
+    <w:p>
+      <w:pPr>
+        <w:pStyle w:val="a3"/>
+        <w:numPr>
+          <w:ilvl w:val="0"/>
+          <w:numId w:val="5"/>
+        </w:numPr>
+        <w:rPr>
+          <w:rFonts w:ascii="Times New Roman" w:hAnsi="Times New Roman" w:cs="Times New Roman"/>
+          <w:sz w:val="24"/>
+          <w:szCs w:val="24"/>
+        </w:rPr>
+      </w:pPr>
+      <w:r>
+        <w:rPr>
+          <w:rFonts w:ascii="Times New Roman" w:hAnsi="Times New Roman" w:cs="Times New Roman"/>
+          <w:sz w:val="24"/>
+          <w:szCs w:val="24"/>
+        </w:rPr>
+        <w:t>Проверка наличия поддерживаемых графических процессоров и перечисление установленных в системе поддерживаемых графических процессоров</w:t>
+      </w:r>
+    </w:p>
+    <w:p>
+      <w:pPr>
+        <w:pStyle w:val="a3"/>
+        <w:numPr>
+          <w:ilvl w:val="0"/>
+          <w:numId w:val="5"/>
+        </w:numPr>
+        <w:rPr>
+          <w:rFonts w:ascii="Times New Roman" w:hAnsi="Times New Roman" w:cs="Times New Roman"/>
+          <w:sz w:val="24"/>
+          <w:szCs w:val="24"/>
+        </w:rPr>
+      </w:pPr>
+      <w:r>
+        <w:rPr>
+          <w:rFonts w:ascii="Times New Roman" w:hAnsi="Times New Roman" w:cs="Times New Roman"/>
+          <w:sz w:val="24"/>
+          <w:szCs w:val="24"/>
+        </w:rPr>
+        <w:t xml:space="preserve">Получение </w:t>
+      </w:r>
+      <w:proofErr w:type="gramStart"/>
+      <w:r>
+        <w:rPr>
+          <w:rFonts w:ascii="Times New Roman" w:hAnsi="Times New Roman" w:cs="Times New Roman"/>
+          <w:sz w:val="24"/>
+          <w:szCs w:val="24"/>
+        </w:rPr>
+        <w:t>технических характеристик</w:t>
+      </w:r>
+      <w:proofErr w:type="gramEnd"/>
+      <w:r>
+        <w:rPr>
+          <w:rFonts w:ascii="Times New Roman" w:hAnsi="Times New Roman" w:cs="Times New Roman"/>
+          <w:sz w:val="24"/>
+          <w:szCs w:val="24"/>
+        </w:rPr>
+        <w:t xml:space="preserve"> установленных поддерживаемых графических процессоров – частота графического процессора, размер видеопамяти, разрядность шины памяти, пропускная способность памяти, количество видеочипов </w:t>
+      </w:r>
+      <w:r>
+        <w:rPr>
+          <w:rFonts w:ascii="Times New Roman" w:hAnsi="Times New Roman" w:cs="Times New Roman"/>
+          <w:sz w:val="24"/>
+          <w:szCs w:val="24"/>
+          <w:highlight w:val="yellow"/>
+        </w:rPr>
+        <w:t xml:space="preserve">(не уверен, что </w:t>
+      </w:r>
+      <w:r>
+        <w:rPr>
+          <w:rFonts w:ascii="Times New Roman" w:hAnsi="Times New Roman" w:cs="Times New Roman"/>
+          <w:i/>
+          <w:sz w:val="24"/>
+          <w:szCs w:val="24"/>
+          <w:highlight w:val="yellow"/>
+          <w:lang w:val="en-US"/>
+        </w:rPr>
+        <w:t>Vulkan</w:t>
+      </w:r>
+      <w:r>
+        <w:rPr>
+          <w:rFonts w:ascii="Times New Roman" w:hAnsi="Times New Roman" w:cs="Times New Roman"/>
+          <w:sz w:val="24"/>
+          <w:szCs w:val="24"/>
+          <w:highlight w:val="yellow"/>
+        </w:rPr>
+        <w:t xml:space="preserve"> даёт такую возможность, не хотелось бы тянуть </w:t>
+      </w:r>
+      <w:r>
+        <w:rPr>
+          <w:rFonts w:ascii="Times New Roman" w:hAnsi="Times New Roman" w:cs="Times New Roman"/>
+          <w:i/>
+          <w:sz w:val="24"/>
+          <w:szCs w:val="24"/>
+          <w:highlight w:val="yellow"/>
+          <w:lang w:val="en-US"/>
+        </w:rPr>
+        <w:t>Windows</w:t>
+      </w:r>
+      <w:r>
+        <w:rPr>
+          <w:rFonts w:ascii="Times New Roman" w:hAnsi="Times New Roman" w:cs="Times New Roman"/>
+          <w:i/>
+          <w:sz w:val="24"/>
+          <w:szCs w:val="24"/>
+          <w:highlight w:val="yellow"/>
         </w:rPr>
         <w:t xml:space="preserve"> </w:t>
       </w:r>
       <w:r>
         <w:rPr>
           <w:rFonts w:ascii="Times New Roman" w:hAnsi="Times New Roman" w:cs="Times New Roman"/>
-        </w:rPr>
-        <w:t xml:space="preserve">и </w:t>
-      </w:r>
-      <w:r>
-        <w:rPr>
-          <w:rFonts w:ascii="Times New Roman" w:hAnsi="Times New Roman" w:cs="Times New Roman"/>
-          <w:i/>
+          <w:i/>
+          <w:sz w:val="24"/>
+          <w:szCs w:val="24"/>
+          <w:highlight w:val="yellow"/>
           <w:lang w:val="en-US"/>
         </w:rPr>
-        <w:t>Linux</w:t>
+        <w:t>API</w:t>
+      </w:r>
+      <w:r>
+        <w:rPr>
+          <w:rFonts w:ascii="Times New Roman" w:hAnsi="Times New Roman" w:cs="Times New Roman"/>
+          <w:sz w:val="24"/>
+          <w:szCs w:val="24"/>
+          <w:highlight w:val="yellow"/>
+        </w:rPr>
+        <w:t>)</w:t>
       </w:r>
     </w:p>
     <w:p>
@@ -904,17 +1598,50 @@
         <w:pStyle w:val="a3"/>
         <w:numPr>
           <w:ilvl w:val="0"/>
-          <w:numId w:val="3"/>
-        </w:numPr>
-        <w:rPr>
-          <w:rFonts w:ascii="Times New Roman" w:hAnsi="Times New Roman" w:cs="Times New Roman"/>
-        </w:rPr>
-      </w:pPr>
-      <w:r>
-        <w:rPr>
-          <w:rFonts w:ascii="Times New Roman" w:hAnsi="Times New Roman" w:cs="Times New Roman"/>
-        </w:rPr>
-        <w:t>Проверка наличия поддерживаемых графических процессоров и перечисление установленных в системе поддерживаемых графических процессоров</w:t>
+          <w:numId w:val="5"/>
+        </w:numPr>
+        <w:rPr>
+          <w:rFonts w:ascii="Times New Roman" w:hAnsi="Times New Roman" w:cs="Times New Roman"/>
+          <w:sz w:val="24"/>
+          <w:szCs w:val="24"/>
+        </w:rPr>
+      </w:pPr>
+      <w:r>
+        <w:rPr>
+          <w:rFonts w:ascii="Times New Roman" w:hAnsi="Times New Roman" w:cs="Times New Roman"/>
+          <w:sz w:val="24"/>
+          <w:szCs w:val="24"/>
+        </w:rPr>
+        <w:t xml:space="preserve">Проверка наличия в системе установленного </w:t>
+      </w:r>
+      <w:r>
+        <w:rPr>
+          <w:rFonts w:ascii="Times New Roman" w:hAnsi="Times New Roman" w:cs="Times New Roman"/>
+          <w:i/>
+          <w:sz w:val="24"/>
+          <w:szCs w:val="24"/>
+          <w:lang w:val="en-US"/>
+        </w:rPr>
+        <w:t>Vulkan</w:t>
+      </w:r>
+      <w:r>
+        <w:rPr>
+          <w:rFonts w:ascii="Times New Roman" w:hAnsi="Times New Roman" w:cs="Times New Roman"/>
+          <w:i/>
+          <w:sz w:val="24"/>
+          <w:szCs w:val="24"/>
+        </w:rPr>
+        <w:t xml:space="preserve"> </w:t>
+      </w:r>
+      <w:r>
+        <w:rPr>
+          <w:rFonts w:ascii="Times New Roman" w:hAnsi="Times New Roman" w:cs="Times New Roman"/>
+          <w:i/>
+          <w:sz w:val="24"/>
+          <w:szCs w:val="24"/>
+          <w:lang w:val="en-US"/>
+        </w:rPr>
+        <w:t>Runtime</w:t>
       </w:r>
     </w:p>
     <w:p>
@@ -922,86 +1649,83 @@
         <w:pStyle w:val="a3"/>
         <w:numPr>
           <w:ilvl w:val="0"/>
-          <w:numId w:val="3"/>
-        </w:numPr>
-        <w:rPr>
-          <w:rFonts w:ascii="Times New Roman" w:hAnsi="Times New Roman" w:cs="Times New Roman"/>
-        </w:rPr>
-      </w:pPr>
-      <w:r>
-        <w:rPr>
-          <w:rFonts w:ascii="Times New Roman" w:hAnsi="Times New Roman" w:cs="Times New Roman"/>
-        </w:rPr>
-        <w:t xml:space="preserve">Получение </w:t>
-      </w:r>
-      <w:proofErr w:type="gramStart"/>
-      <w:r>
-        <w:rPr>
-          <w:rFonts w:ascii="Times New Roman" w:hAnsi="Times New Roman" w:cs="Times New Roman"/>
-        </w:rPr>
-        <w:t>технических характеристик</w:t>
-      </w:r>
-      <w:proofErr w:type="gramEnd"/>
-      <w:r>
-        <w:rPr>
-          <w:rFonts w:ascii="Times New Roman" w:hAnsi="Times New Roman" w:cs="Times New Roman"/>
-        </w:rPr>
-        <w:t xml:space="preserve"> установленных поддерживаемых графических процессоров – частота графического процессора, </w:t>
-      </w:r>
-      <w:r>
-        <w:rPr>
-          <w:rFonts w:ascii="Times New Roman" w:hAnsi="Times New Roman" w:cs="Times New Roman"/>
-        </w:rPr>
-        <w:t xml:space="preserve">размер видеопамяти, разрядность шины памяти, пропускная способность памяти, количество видеочипов (не уверен, что </w:t>
-      </w:r>
-      <w:r>
-        <w:rPr>
-          <w:rFonts w:ascii="Times New Roman" w:hAnsi="Times New Roman" w:cs="Times New Roman"/>
-          <w:i/>
+          <w:numId w:val="5"/>
+        </w:numPr>
+        <w:rPr>
+          <w:rFonts w:ascii="Times New Roman" w:hAnsi="Times New Roman" w:cs="Times New Roman"/>
+          <w:sz w:val="24"/>
+          <w:szCs w:val="24"/>
+        </w:rPr>
+      </w:pPr>
+      <w:r>
+        <w:rPr>
+          <w:rFonts w:ascii="Times New Roman" w:hAnsi="Times New Roman" w:cs="Times New Roman"/>
+          <w:sz w:val="24"/>
+          <w:szCs w:val="24"/>
+        </w:rPr>
+        <w:t>Выбор графического процессора из списка доступных для запуска на нём вычислений</w:t>
+      </w:r>
+    </w:p>
+    <w:p>
+      <w:pPr>
+        <w:pStyle w:val="a3"/>
+        <w:numPr>
+          <w:ilvl w:val="0"/>
+          <w:numId w:val="5"/>
+        </w:numPr>
+        <w:rPr>
+          <w:rFonts w:ascii="Times New Roman" w:hAnsi="Times New Roman" w:cs="Times New Roman"/>
+          <w:sz w:val="24"/>
+          <w:szCs w:val="24"/>
+        </w:rPr>
+      </w:pPr>
+      <w:r>
+        <w:rPr>
+          <w:rFonts w:ascii="Times New Roman" w:hAnsi="Times New Roman" w:cs="Times New Roman"/>
+          <w:sz w:val="24"/>
+          <w:szCs w:val="24"/>
+        </w:rPr>
+        <w:t>Запуск разработанных пользователем вычислительных шейдеров</w:t>
+      </w:r>
+    </w:p>
+    <w:p>
+      <w:pPr>
+        <w:pStyle w:val="a3"/>
+        <w:numPr>
+          <w:ilvl w:val="0"/>
+          <w:numId w:val="5"/>
+        </w:numPr>
+        <w:rPr>
+          <w:rFonts w:ascii="Times New Roman" w:hAnsi="Times New Roman" w:cs="Times New Roman"/>
+          <w:sz w:val="24"/>
+          <w:szCs w:val="24"/>
+        </w:rPr>
+      </w:pPr>
+      <w:r>
+        <w:rPr>
+          <w:rFonts w:ascii="Times New Roman" w:hAnsi="Times New Roman" w:cs="Times New Roman"/>
+          <w:sz w:val="24"/>
+          <w:szCs w:val="24"/>
+        </w:rPr>
+        <w:t xml:space="preserve">Использование предоставленных разработчиком библиотеки </w:t>
+      </w:r>
+      <w:r>
+        <w:rPr>
+          <w:rFonts w:ascii="Times New Roman" w:hAnsi="Times New Roman" w:cs="Times New Roman"/>
+          <w:i/>
+          <w:sz w:val="24"/>
+          <w:szCs w:val="24"/>
           <w:lang w:val="en-US"/>
         </w:rPr>
-        <w:t>Vulkan</w:t>
-      </w:r>
-      <w:r>
-        <w:rPr>
-          <w:rFonts w:ascii="Times New Roman" w:hAnsi="Times New Roman" w:cs="Times New Roman"/>
-        </w:rPr>
-        <w:t xml:space="preserve"> </w:t>
-      </w:r>
-      <w:r>
-        <w:rPr>
-          <w:rFonts w:ascii="Times New Roman" w:hAnsi="Times New Roman" w:cs="Times New Roman"/>
-        </w:rPr>
-        <w:t xml:space="preserve">даёт такую возможность, не хотелось бы тянуть </w:t>
-      </w:r>
-      <w:r>
-        <w:rPr>
-          <w:rFonts w:ascii="Times New Roman" w:hAnsi="Times New Roman" w:cs="Times New Roman"/>
-          <w:i/>
-          <w:lang w:val="en-US"/>
-        </w:rPr>
-        <w:t>Windows</w:t>
-      </w:r>
-      <w:r>
-        <w:rPr>
-          <w:rFonts w:ascii="Times New Roman" w:hAnsi="Times New Roman" w:cs="Times New Roman"/>
-          <w:i/>
-        </w:rPr>
-        <w:t xml:space="preserve"> </w:t>
-      </w:r>
-      <w:r>
-        <w:rPr>
-          <w:rFonts w:ascii="Times New Roman" w:hAnsi="Times New Roman" w:cs="Times New Roman"/>
-          <w:i/>
-          <w:lang w:val="en-US"/>
-        </w:rPr>
-        <w:t>API</w:t>
-      </w:r>
-      <w:r>
-        <w:rPr>
-          <w:rFonts w:ascii="Times New Roman" w:hAnsi="Times New Roman" w:cs="Times New Roman"/>
-        </w:rPr>
-        <w:t>)</w:t>
+        <w:t>vulkalc</w:t>
+      </w:r>
+      <w:r>
+        <w:rPr>
+          <w:rFonts w:ascii="Times New Roman" w:hAnsi="Times New Roman" w:cs="Times New Roman"/>
+          <w:sz w:val="24"/>
+          <w:szCs w:val="24"/>
+        </w:rPr>
+        <w:t xml:space="preserve"> встроенных функций математических вычислений и связанных с ними типами данных</w:t>
       </w:r>
     </w:p>
     <w:p>
@@ -1009,52 +1733,21 @@
         <w:pStyle w:val="a3"/>
         <w:numPr>
           <w:ilvl w:val="0"/>
-          <w:numId w:val="3"/>
-        </w:numPr>
-        <w:rPr>
-          <w:rFonts w:ascii="Times New Roman" w:hAnsi="Times New Roman" w:cs="Times New Roman"/>
-        </w:rPr>
-      </w:pPr>
-      <w:r>
-        <w:rPr>
-          <w:rFonts w:ascii="Times New Roman" w:hAnsi="Times New Roman" w:cs="Times New Roman"/>
-        </w:rPr>
-        <w:t>Проверка наличия в системе</w:t>
-      </w:r>
-      <w:r>
-        <w:rPr>
-          <w:rFonts w:ascii="Times New Roman" w:hAnsi="Times New Roman" w:cs="Times New Roman"/>
-        </w:rPr>
-        <w:t xml:space="preserve"> </w:t>
-      </w:r>
-      <w:r>
-        <w:rPr>
-          <w:rFonts w:ascii="Times New Roman" w:hAnsi="Times New Roman" w:cs="Times New Roman"/>
-        </w:rPr>
-        <w:t xml:space="preserve">установленного </w:t>
-      </w:r>
-      <w:r>
-        <w:rPr>
-          <w:rFonts w:ascii="Times New Roman" w:hAnsi="Times New Roman" w:cs="Times New Roman"/>
-          <w:i/>
-          <w:lang w:val="en-US"/>
-        </w:rPr>
-        <w:t>Vulkan</w:t>
-      </w:r>
-      <w:r>
-        <w:rPr>
-          <w:rFonts w:ascii="Times New Roman" w:hAnsi="Times New Roman" w:cs="Times New Roman"/>
-          <w:i/>
-        </w:rPr>
-        <w:t xml:space="preserve"> </w:t>
-      </w:r>
-      <w:r>
-        <w:rPr>
-          <w:rFonts w:ascii="Times New Roman" w:hAnsi="Times New Roman" w:cs="Times New Roman"/>
-          <w:i/>
-          <w:lang w:val="en-US"/>
-        </w:rPr>
-        <w:t>Runtime</w:t>
+          <w:numId w:val="5"/>
+        </w:numPr>
+        <w:rPr>
+          <w:rFonts w:ascii="Times New Roman" w:hAnsi="Times New Roman" w:cs="Times New Roman"/>
+          <w:sz w:val="24"/>
+          <w:szCs w:val="24"/>
+        </w:rPr>
+      </w:pPr>
+      <w:r>
+        <w:rPr>
+          <w:rFonts w:ascii="Times New Roman" w:hAnsi="Times New Roman" w:cs="Times New Roman"/>
+          <w:sz w:val="24"/>
+          <w:szCs w:val="24"/>
+        </w:rPr>
+        <w:t>Замер времени выполнения вычислений и количестве операций, выполненных на графическом процессоре (возможно это лишнее)</w:t>
       </w:r>
     </w:p>
     <w:p>
@@ -1062,17 +1755,21 @@
         <w:pStyle w:val="a3"/>
         <w:numPr>
           <w:ilvl w:val="0"/>
-          <w:numId w:val="3"/>
-        </w:numPr>
-        <w:rPr>
-          <w:rFonts w:ascii="Times New Roman" w:hAnsi="Times New Roman" w:cs="Times New Roman"/>
-        </w:rPr>
-      </w:pPr>
-      <w:r>
-        <w:rPr>
-          <w:rFonts w:ascii="Times New Roman" w:hAnsi="Times New Roman" w:cs="Times New Roman"/>
-        </w:rPr>
-        <w:t>Выбор графического процессора из списка доступных для запуска на нём вычислений</w:t>
+          <w:numId w:val="5"/>
+        </w:numPr>
+        <w:rPr>
+          <w:rFonts w:ascii="Times New Roman" w:hAnsi="Times New Roman" w:cs="Times New Roman"/>
+          <w:sz w:val="24"/>
+          <w:szCs w:val="24"/>
+        </w:rPr>
+      </w:pPr>
+      <w:r>
+        <w:rPr>
+          <w:rFonts w:ascii="Times New Roman" w:hAnsi="Times New Roman" w:cs="Times New Roman"/>
+          <w:sz w:val="24"/>
+          <w:szCs w:val="24"/>
+        </w:rPr>
+        <w:t>Подготовка установленных поддерживаемых графических процессоров к вычислениям</w:t>
       </w:r>
     </w:p>
     <w:p>
@@ -1080,14 +1777,1088 @@
         <w:pStyle w:val="a3"/>
         <w:numPr>
           <w:ilvl w:val="0"/>
-          <w:numId w:val="3"/>
-        </w:numPr>
-        <w:rPr>
-          <w:rFonts w:ascii="Times New Roman" w:hAnsi="Times New Roman" w:cs="Times New Roman"/>
-        </w:rPr>
-      </w:pPr>
+          <w:numId w:val="5"/>
+        </w:numPr>
+        <w:rPr>
+          <w:rFonts w:ascii="Times New Roman" w:hAnsi="Times New Roman" w:cs="Times New Roman"/>
+          <w:sz w:val="24"/>
+          <w:szCs w:val="24"/>
+        </w:rPr>
+      </w:pPr>
+      <w:r>
+        <w:rPr>
+          <w:rFonts w:ascii="Times New Roman" w:hAnsi="Times New Roman" w:cs="Times New Roman"/>
+          <w:sz w:val="24"/>
+          <w:szCs w:val="24"/>
+        </w:rPr>
+        <w:t>Освобождение графического процессора</w:t>
+      </w:r>
+    </w:p>
+    <w:p>
+      <w:pPr>
+        <w:pStyle w:val="a3"/>
+        <w:numPr>
+          <w:ilvl w:val="0"/>
+          <w:numId w:val="5"/>
+        </w:numPr>
+        <w:rPr>
+          <w:rFonts w:ascii="Times New Roman" w:hAnsi="Times New Roman" w:cs="Times New Roman"/>
+          <w:sz w:val="24"/>
+          <w:szCs w:val="24"/>
+        </w:rPr>
+      </w:pPr>
+      <w:r>
+        <w:rPr>
+          <w:rFonts w:ascii="Times New Roman" w:hAnsi="Times New Roman" w:cs="Times New Roman"/>
+          <w:sz w:val="24"/>
+          <w:szCs w:val="24"/>
+        </w:rPr>
+        <w:t>Запуск и остановка вычислений на поддерживаемых установленных графических процессорах</w:t>
+      </w:r>
+    </w:p>
+    <w:p>
+      <w:pPr>
+        <w:pStyle w:val="a3"/>
+        <w:numPr>
+          <w:ilvl w:val="0"/>
+          <w:numId w:val="5"/>
+        </w:numPr>
+        <w:rPr>
+          <w:rFonts w:ascii="Times New Roman" w:hAnsi="Times New Roman" w:cs="Times New Roman"/>
+          <w:sz w:val="24"/>
+          <w:szCs w:val="24"/>
+        </w:rPr>
+      </w:pPr>
+      <w:r>
+        <w:rPr>
+          <w:rFonts w:ascii="Times New Roman" w:hAnsi="Times New Roman" w:cs="Times New Roman"/>
+          <w:sz w:val="24"/>
+          <w:szCs w:val="24"/>
+        </w:rPr>
+        <w:t>Копирование данных в видеопамять</w:t>
+      </w:r>
+    </w:p>
+    <w:p>
+      <w:pPr>
+        <w:pStyle w:val="a3"/>
+        <w:numPr>
+          <w:ilvl w:val="0"/>
+          <w:numId w:val="5"/>
+        </w:numPr>
+        <w:rPr>
+          <w:rFonts w:ascii="Times New Roman" w:hAnsi="Times New Roman" w:cs="Times New Roman"/>
+          <w:sz w:val="24"/>
+          <w:szCs w:val="24"/>
+        </w:rPr>
+      </w:pPr>
+      <w:r>
+        <w:rPr>
+          <w:rFonts w:ascii="Times New Roman" w:hAnsi="Times New Roman" w:cs="Times New Roman"/>
+          <w:sz w:val="24"/>
+          <w:szCs w:val="24"/>
+        </w:rPr>
+        <w:t>Копирование данных из видеопамяти</w:t>
+      </w:r>
+    </w:p>
+    <w:p>
+      <w:pPr>
+        <w:pStyle w:val="a3"/>
+        <w:numPr>
+          <w:ilvl w:val="0"/>
+          <w:numId w:val="5"/>
+        </w:numPr>
+        <w:rPr>
+          <w:rFonts w:ascii="Times New Roman" w:hAnsi="Times New Roman" w:cs="Times New Roman"/>
+          <w:sz w:val="24"/>
+          <w:szCs w:val="24"/>
+        </w:rPr>
+      </w:pPr>
+      <w:r>
+        <w:rPr>
+          <w:rFonts w:ascii="Times New Roman" w:hAnsi="Times New Roman" w:cs="Times New Roman"/>
+          <w:sz w:val="24"/>
+          <w:szCs w:val="24"/>
+        </w:rPr>
+        <w:t>Выделение видеопамяти для собственных нужд определённого размера</w:t>
+      </w:r>
+    </w:p>
+    <w:p>
+      <w:pPr>
+        <w:pStyle w:val="a3"/>
+        <w:numPr>
+          <w:ilvl w:val="0"/>
+          <w:numId w:val="5"/>
+        </w:numPr>
+        <w:rPr>
+          <w:rFonts w:ascii="Times New Roman" w:hAnsi="Times New Roman" w:cs="Times New Roman"/>
+          <w:sz w:val="24"/>
+          <w:szCs w:val="24"/>
+        </w:rPr>
+      </w:pPr>
+      <w:r>
+        <w:rPr>
+          <w:rFonts w:ascii="Times New Roman" w:hAnsi="Times New Roman" w:cs="Times New Roman"/>
+          <w:sz w:val="24"/>
+          <w:szCs w:val="24"/>
+        </w:rPr>
+        <w:t>Очищение выделенной видеопамяти</w:t>
+      </w:r>
+    </w:p>
+    <w:p>
+      <w:pPr>
+        <w:pStyle w:val="a3"/>
+        <w:numPr>
+          <w:ilvl w:val="0"/>
+          <w:numId w:val="5"/>
+        </w:numPr>
+        <w:rPr>
+          <w:rFonts w:ascii="Times New Roman" w:hAnsi="Times New Roman" w:cs="Times New Roman"/>
+          <w:sz w:val="24"/>
+          <w:szCs w:val="24"/>
+        </w:rPr>
+      </w:pPr>
+      <w:r>
+        <w:rPr>
+          <w:rFonts w:ascii="Times New Roman" w:hAnsi="Times New Roman" w:cs="Times New Roman"/>
+          <w:sz w:val="24"/>
+          <w:szCs w:val="24"/>
+        </w:rPr>
+        <w:t>Сообщать код и информацию об ошибке в случае её возникновения</w:t>
+      </w:r>
       <w:bookmarkStart w:id="0" w:name="_GoBack"/>
       <w:bookmarkEnd w:id="0"/>
+      <w:r>
+        <w:rPr>
+          <w:rFonts w:ascii="Times New Roman" w:hAnsi="Times New Roman" w:cs="Times New Roman"/>
+          <w:sz w:val="24"/>
+          <w:szCs w:val="24"/>
+        </w:rPr>
+        <w:t xml:space="preserve"> </w:t>
+      </w:r>
+    </w:p>
+    <w:p>
+      <w:pPr>
+        <w:rPr>
+          <w:rFonts w:ascii="Times New Roman" w:hAnsi="Times New Roman" w:cs="Times New Roman"/>
+          <w:sz w:val="24"/>
+          <w:szCs w:val="24"/>
+        </w:rPr>
+      </w:pPr>
+      <w:r>
+        <w:rPr>
+          <w:rFonts w:ascii="Times New Roman" w:hAnsi="Times New Roman" w:cs="Times New Roman"/>
+          <w:sz w:val="24"/>
+          <w:szCs w:val="24"/>
+        </w:rPr>
+        <w:t xml:space="preserve">Библиотека </w:t>
+      </w:r>
+      <w:r>
+        <w:rPr>
+          <w:rFonts w:ascii="Times New Roman" w:hAnsi="Times New Roman" w:cs="Times New Roman"/>
+          <w:i/>
+          <w:sz w:val="24"/>
+          <w:szCs w:val="24"/>
+          <w:lang w:val="en-US"/>
+        </w:rPr>
+        <w:t>vulkalc</w:t>
+      </w:r>
+      <w:r>
+        <w:rPr>
+          <w:rFonts w:ascii="Times New Roman" w:hAnsi="Times New Roman" w:cs="Times New Roman"/>
+          <w:sz w:val="24"/>
+          <w:szCs w:val="24"/>
+        </w:rPr>
+        <w:t xml:space="preserve"> должна предоставлять следующие функции для математических операций</w:t>
+      </w:r>
+      <w:r>
+        <w:rPr>
+          <w:rFonts w:ascii="Times New Roman" w:hAnsi="Times New Roman" w:cs="Times New Roman"/>
+          <w:sz w:val="24"/>
+          <w:szCs w:val="24"/>
+        </w:rPr>
+        <w:t xml:space="preserve"> на графическом процессоре</w:t>
+      </w:r>
+      <w:r>
+        <w:rPr>
+          <w:rFonts w:ascii="Times New Roman" w:hAnsi="Times New Roman" w:cs="Times New Roman"/>
+          <w:sz w:val="24"/>
+          <w:szCs w:val="24"/>
+        </w:rPr>
+        <w:t>:</w:t>
+      </w:r>
+    </w:p>
+    <w:p>
+      <w:pPr>
+        <w:pStyle w:val="a3"/>
+        <w:numPr>
+          <w:ilvl w:val="0"/>
+          <w:numId w:val="8"/>
+        </w:numPr>
+        <w:rPr>
+          <w:rFonts w:ascii="Times New Roman" w:hAnsi="Times New Roman" w:cs="Times New Roman"/>
+          <w:sz w:val="24"/>
+          <w:szCs w:val="24"/>
+        </w:rPr>
+      </w:pPr>
+      <w:r>
+        <w:rPr>
+          <w:rFonts w:ascii="Times New Roman" w:hAnsi="Times New Roman" w:cs="Times New Roman"/>
+          <w:sz w:val="24"/>
+          <w:szCs w:val="24"/>
+        </w:rPr>
+        <w:t>Функции работы с векторами:</w:t>
+      </w:r>
+    </w:p>
+    <w:p>
+      <w:pPr>
+        <w:pStyle w:val="a3"/>
+        <w:numPr>
+          <w:ilvl w:val="1"/>
+          <w:numId w:val="8"/>
+        </w:numPr>
+        <w:rPr>
+          <w:rFonts w:ascii="Times New Roman" w:hAnsi="Times New Roman" w:cs="Times New Roman"/>
+          <w:sz w:val="24"/>
+          <w:szCs w:val="24"/>
+        </w:rPr>
+      </w:pPr>
+      <w:r>
+        <w:rPr>
+          <w:rFonts w:ascii="Times New Roman" w:hAnsi="Times New Roman" w:cs="Times New Roman"/>
+          <w:sz w:val="24"/>
+          <w:szCs w:val="24"/>
+        </w:rPr>
+        <w:t>Сложение векторов</w:t>
+      </w:r>
+    </w:p>
+    <w:p>
+      <w:pPr>
+        <w:pStyle w:val="a3"/>
+        <w:numPr>
+          <w:ilvl w:val="1"/>
+          <w:numId w:val="8"/>
+        </w:numPr>
+        <w:rPr>
+          <w:rFonts w:ascii="Times New Roman" w:hAnsi="Times New Roman" w:cs="Times New Roman"/>
+          <w:sz w:val="24"/>
+          <w:szCs w:val="24"/>
+        </w:rPr>
+      </w:pPr>
+      <w:r>
+        <w:rPr>
+          <w:rFonts w:ascii="Times New Roman" w:hAnsi="Times New Roman" w:cs="Times New Roman"/>
+          <w:sz w:val="24"/>
+          <w:szCs w:val="24"/>
+        </w:rPr>
+        <w:t>В</w:t>
+      </w:r>
+      <w:r>
+        <w:rPr>
+          <w:rFonts w:ascii="Times New Roman" w:hAnsi="Times New Roman" w:cs="Times New Roman"/>
+          <w:sz w:val="24"/>
+          <w:szCs w:val="24"/>
+        </w:rPr>
+        <w:t>екторизованное сложение массивов векторов</w:t>
+      </w:r>
+    </w:p>
+    <w:p>
+      <w:pPr>
+        <w:pStyle w:val="a3"/>
+        <w:numPr>
+          <w:ilvl w:val="1"/>
+          <w:numId w:val="8"/>
+        </w:numPr>
+        <w:rPr>
+          <w:rFonts w:ascii="Times New Roman" w:hAnsi="Times New Roman" w:cs="Times New Roman"/>
+          <w:sz w:val="24"/>
+          <w:szCs w:val="24"/>
+        </w:rPr>
+      </w:pPr>
+      <w:r>
+        <w:rPr>
+          <w:rFonts w:ascii="Times New Roman" w:hAnsi="Times New Roman" w:cs="Times New Roman"/>
+          <w:sz w:val="24"/>
+          <w:szCs w:val="24"/>
+        </w:rPr>
+        <w:t>Вычитание векторов</w:t>
+      </w:r>
+    </w:p>
+    <w:p>
+      <w:pPr>
+        <w:pStyle w:val="a3"/>
+        <w:numPr>
+          <w:ilvl w:val="1"/>
+          <w:numId w:val="8"/>
+        </w:numPr>
+        <w:rPr>
+          <w:rFonts w:ascii="Times New Roman" w:hAnsi="Times New Roman" w:cs="Times New Roman"/>
+          <w:sz w:val="24"/>
+          <w:szCs w:val="24"/>
+        </w:rPr>
+      </w:pPr>
+      <w:r>
+        <w:rPr>
+          <w:rFonts w:ascii="Times New Roman" w:hAnsi="Times New Roman" w:cs="Times New Roman"/>
+          <w:sz w:val="24"/>
+          <w:szCs w:val="24"/>
+        </w:rPr>
+        <w:t>В</w:t>
+      </w:r>
+      <w:r>
+        <w:rPr>
+          <w:rFonts w:ascii="Times New Roman" w:hAnsi="Times New Roman" w:cs="Times New Roman"/>
+          <w:sz w:val="24"/>
+          <w:szCs w:val="24"/>
+        </w:rPr>
+        <w:t>екторизованное вычитание массивов векторов</w:t>
+      </w:r>
+      <w:r>
+        <w:rPr>
+          <w:rFonts w:ascii="Times New Roman" w:hAnsi="Times New Roman" w:cs="Times New Roman"/>
+          <w:sz w:val="24"/>
+          <w:szCs w:val="24"/>
+        </w:rPr>
+        <w:t xml:space="preserve"> </w:t>
+      </w:r>
+    </w:p>
+    <w:p>
+      <w:pPr>
+        <w:pStyle w:val="a3"/>
+        <w:numPr>
+          <w:ilvl w:val="1"/>
+          <w:numId w:val="8"/>
+        </w:numPr>
+        <w:rPr>
+          <w:rFonts w:ascii="Times New Roman" w:hAnsi="Times New Roman" w:cs="Times New Roman"/>
+          <w:sz w:val="24"/>
+          <w:szCs w:val="24"/>
+        </w:rPr>
+      </w:pPr>
+      <w:r>
+        <w:rPr>
+          <w:rFonts w:ascii="Times New Roman" w:hAnsi="Times New Roman" w:cs="Times New Roman"/>
+          <w:sz w:val="24"/>
+          <w:szCs w:val="24"/>
+        </w:rPr>
+        <w:t>В</w:t>
+      </w:r>
+      <w:r>
+        <w:rPr>
+          <w:rFonts w:ascii="Times New Roman" w:hAnsi="Times New Roman" w:cs="Times New Roman"/>
+          <w:sz w:val="24"/>
+          <w:szCs w:val="24"/>
+        </w:rPr>
+        <w:t xml:space="preserve">екторизованное </w:t>
+      </w:r>
+      <w:r>
+        <w:rPr>
+          <w:rFonts w:ascii="Times New Roman" w:hAnsi="Times New Roman" w:cs="Times New Roman"/>
+          <w:sz w:val="24"/>
+          <w:szCs w:val="24"/>
+        </w:rPr>
+        <w:t>умножение массива векторов на массив скаляров</w:t>
+      </w:r>
+    </w:p>
+    <w:p>
+      <w:pPr>
+        <w:pStyle w:val="a3"/>
+        <w:numPr>
+          <w:ilvl w:val="1"/>
+          <w:numId w:val="8"/>
+        </w:numPr>
+        <w:rPr>
+          <w:rFonts w:ascii="Times New Roman" w:hAnsi="Times New Roman" w:cs="Times New Roman"/>
+          <w:sz w:val="24"/>
+          <w:szCs w:val="24"/>
+        </w:rPr>
+      </w:pPr>
+      <w:r>
+        <w:rPr>
+          <w:rFonts w:ascii="Times New Roman" w:hAnsi="Times New Roman" w:cs="Times New Roman"/>
+          <w:sz w:val="24"/>
+          <w:szCs w:val="24"/>
+        </w:rPr>
+        <w:t>Скалярное произведение</w:t>
+      </w:r>
+      <w:r>
+        <w:rPr>
+          <w:rFonts w:ascii="Times New Roman" w:hAnsi="Times New Roman" w:cs="Times New Roman"/>
+          <w:sz w:val="24"/>
+          <w:szCs w:val="24"/>
+        </w:rPr>
+        <w:t xml:space="preserve"> векторов</w:t>
+      </w:r>
+    </w:p>
+    <w:p>
+      <w:pPr>
+        <w:pStyle w:val="a3"/>
+        <w:numPr>
+          <w:ilvl w:val="1"/>
+          <w:numId w:val="8"/>
+        </w:numPr>
+        <w:rPr>
+          <w:rFonts w:ascii="Times New Roman" w:hAnsi="Times New Roman" w:cs="Times New Roman"/>
+          <w:sz w:val="24"/>
+          <w:szCs w:val="24"/>
+        </w:rPr>
+      </w:pPr>
+      <w:r>
+        <w:rPr>
+          <w:rFonts w:ascii="Times New Roman" w:hAnsi="Times New Roman" w:cs="Times New Roman"/>
+          <w:sz w:val="24"/>
+          <w:szCs w:val="24"/>
+        </w:rPr>
+        <w:lastRenderedPageBreak/>
+        <w:t>В</w:t>
+      </w:r>
+      <w:r>
+        <w:rPr>
+          <w:rFonts w:ascii="Times New Roman" w:hAnsi="Times New Roman" w:cs="Times New Roman"/>
+          <w:sz w:val="24"/>
+          <w:szCs w:val="24"/>
+        </w:rPr>
+        <w:t>екторизованное скалярное умножение массивов векторов</w:t>
+      </w:r>
+    </w:p>
+    <w:p>
+      <w:pPr>
+        <w:pStyle w:val="a3"/>
+        <w:numPr>
+          <w:ilvl w:val="1"/>
+          <w:numId w:val="8"/>
+        </w:numPr>
+        <w:rPr>
+          <w:rFonts w:ascii="Times New Roman" w:hAnsi="Times New Roman" w:cs="Times New Roman"/>
+          <w:sz w:val="24"/>
+          <w:szCs w:val="24"/>
+        </w:rPr>
+      </w:pPr>
+      <w:r>
+        <w:rPr>
+          <w:rFonts w:ascii="Times New Roman" w:hAnsi="Times New Roman" w:cs="Times New Roman"/>
+          <w:sz w:val="24"/>
+          <w:szCs w:val="24"/>
+        </w:rPr>
+        <w:t>В</w:t>
+      </w:r>
+      <w:r>
+        <w:rPr>
+          <w:rFonts w:ascii="Times New Roman" w:hAnsi="Times New Roman" w:cs="Times New Roman"/>
+          <w:sz w:val="24"/>
+          <w:szCs w:val="24"/>
+        </w:rPr>
+        <w:t xml:space="preserve">екторизованное </w:t>
+      </w:r>
+      <w:r>
+        <w:rPr>
+          <w:rFonts w:ascii="Times New Roman" w:hAnsi="Times New Roman" w:cs="Times New Roman"/>
+          <w:sz w:val="24"/>
+          <w:szCs w:val="24"/>
+        </w:rPr>
+        <w:t xml:space="preserve">нахождение длины векторов в массиве </w:t>
+      </w:r>
+    </w:p>
+    <w:p>
+      <w:pPr>
+        <w:pStyle w:val="a3"/>
+        <w:numPr>
+          <w:ilvl w:val="1"/>
+          <w:numId w:val="8"/>
+        </w:numPr>
+        <w:rPr>
+          <w:rFonts w:ascii="Times New Roman" w:hAnsi="Times New Roman" w:cs="Times New Roman"/>
+          <w:sz w:val="24"/>
+          <w:szCs w:val="24"/>
+        </w:rPr>
+      </w:pPr>
+      <w:r>
+        <w:rPr>
+          <w:rFonts w:ascii="Times New Roman" w:hAnsi="Times New Roman" w:cs="Times New Roman"/>
+          <w:sz w:val="24"/>
+          <w:szCs w:val="24"/>
+        </w:rPr>
+        <w:t>П</w:t>
+      </w:r>
+      <w:r>
+        <w:rPr>
+          <w:rFonts w:ascii="Times New Roman" w:hAnsi="Times New Roman" w:cs="Times New Roman"/>
+          <w:sz w:val="24"/>
+          <w:szCs w:val="24"/>
+        </w:rPr>
+        <w:t xml:space="preserve">оиск точки пересечения векторов </w:t>
+      </w:r>
+      <w:r>
+        <w:rPr>
+          <w:rFonts w:ascii="Times New Roman" w:hAnsi="Times New Roman" w:cs="Times New Roman"/>
+          <w:sz w:val="24"/>
+          <w:szCs w:val="24"/>
+          <w:highlight w:val="yellow"/>
+        </w:rPr>
+        <w:t>(это</w:t>
+      </w:r>
+      <w:r>
+        <w:rPr>
+          <w:rFonts w:ascii="Times New Roman" w:hAnsi="Times New Roman" w:cs="Times New Roman"/>
+          <w:sz w:val="24"/>
+          <w:szCs w:val="24"/>
+          <w:highlight w:val="yellow"/>
+        </w:rPr>
+        <w:t xml:space="preserve"> вообще</w:t>
+      </w:r>
+      <w:r>
+        <w:rPr>
+          <w:rFonts w:ascii="Times New Roman" w:hAnsi="Times New Roman" w:cs="Times New Roman"/>
+          <w:sz w:val="24"/>
+          <w:szCs w:val="24"/>
+          <w:highlight w:val="yellow"/>
+        </w:rPr>
+        <w:t xml:space="preserve"> нужно?)</w:t>
+      </w:r>
+    </w:p>
+    <w:p>
+      <w:pPr>
+        <w:pStyle w:val="a3"/>
+        <w:numPr>
+          <w:ilvl w:val="0"/>
+          <w:numId w:val="8"/>
+        </w:numPr>
+        <w:rPr>
+          <w:rFonts w:ascii="Times New Roman" w:hAnsi="Times New Roman" w:cs="Times New Roman"/>
+          <w:sz w:val="24"/>
+          <w:szCs w:val="24"/>
+        </w:rPr>
+      </w:pPr>
+      <w:r>
+        <w:rPr>
+          <w:rFonts w:ascii="Times New Roman" w:hAnsi="Times New Roman" w:cs="Times New Roman"/>
+          <w:sz w:val="24"/>
+          <w:szCs w:val="24"/>
+        </w:rPr>
+        <w:t>Функции работы с матрицами:</w:t>
+      </w:r>
+    </w:p>
+    <w:p>
+      <w:pPr>
+        <w:pStyle w:val="a3"/>
+        <w:numPr>
+          <w:ilvl w:val="1"/>
+          <w:numId w:val="8"/>
+        </w:numPr>
+        <w:rPr>
+          <w:rFonts w:ascii="Times New Roman" w:hAnsi="Times New Roman" w:cs="Times New Roman"/>
+          <w:sz w:val="24"/>
+          <w:szCs w:val="24"/>
+        </w:rPr>
+      </w:pPr>
+      <w:r>
+        <w:rPr>
+          <w:rFonts w:ascii="Times New Roman" w:hAnsi="Times New Roman" w:cs="Times New Roman"/>
+          <w:sz w:val="24"/>
+          <w:szCs w:val="24"/>
+        </w:rPr>
+        <w:t>Проверк</w:t>
+      </w:r>
+      <w:r>
+        <w:rPr>
+          <w:rFonts w:ascii="Times New Roman" w:hAnsi="Times New Roman" w:cs="Times New Roman"/>
+          <w:sz w:val="24"/>
+          <w:szCs w:val="24"/>
+        </w:rPr>
+        <w:t>а равенства матриц</w:t>
+      </w:r>
+    </w:p>
+    <w:p>
+      <w:pPr>
+        <w:pStyle w:val="a3"/>
+        <w:numPr>
+          <w:ilvl w:val="1"/>
+          <w:numId w:val="8"/>
+        </w:numPr>
+        <w:rPr>
+          <w:rFonts w:ascii="Times New Roman" w:hAnsi="Times New Roman" w:cs="Times New Roman"/>
+          <w:sz w:val="24"/>
+          <w:szCs w:val="24"/>
+        </w:rPr>
+      </w:pPr>
+      <w:r>
+        <w:rPr>
+          <w:rFonts w:ascii="Times New Roman" w:hAnsi="Times New Roman" w:cs="Times New Roman"/>
+          <w:sz w:val="24"/>
+          <w:szCs w:val="24"/>
+        </w:rPr>
+        <w:t>В</w:t>
+      </w:r>
+      <w:r>
+        <w:rPr>
+          <w:rFonts w:ascii="Times New Roman" w:hAnsi="Times New Roman" w:cs="Times New Roman"/>
+          <w:sz w:val="24"/>
+          <w:szCs w:val="24"/>
+        </w:rPr>
+        <w:t>екторизованная проверка равенства массивов матриц</w:t>
+      </w:r>
+    </w:p>
+    <w:p>
+      <w:pPr>
+        <w:pStyle w:val="a3"/>
+        <w:numPr>
+          <w:ilvl w:val="1"/>
+          <w:numId w:val="8"/>
+        </w:numPr>
+        <w:rPr>
+          <w:rFonts w:ascii="Times New Roman" w:hAnsi="Times New Roman" w:cs="Times New Roman"/>
+          <w:sz w:val="24"/>
+          <w:szCs w:val="24"/>
+        </w:rPr>
+      </w:pPr>
+      <w:r>
+        <w:rPr>
+          <w:rFonts w:ascii="Times New Roman" w:hAnsi="Times New Roman" w:cs="Times New Roman"/>
+          <w:sz w:val="24"/>
+          <w:szCs w:val="24"/>
+        </w:rPr>
+        <w:t>Сложение матриц</w:t>
+      </w:r>
+    </w:p>
+    <w:p>
+      <w:pPr>
+        <w:pStyle w:val="a3"/>
+        <w:numPr>
+          <w:ilvl w:val="1"/>
+          <w:numId w:val="8"/>
+        </w:numPr>
+        <w:rPr>
+          <w:rFonts w:ascii="Times New Roman" w:hAnsi="Times New Roman" w:cs="Times New Roman"/>
+          <w:sz w:val="24"/>
+          <w:szCs w:val="24"/>
+        </w:rPr>
+      </w:pPr>
+      <w:r>
+        <w:rPr>
+          <w:rFonts w:ascii="Times New Roman" w:hAnsi="Times New Roman" w:cs="Times New Roman"/>
+          <w:sz w:val="24"/>
+          <w:szCs w:val="24"/>
+        </w:rPr>
+        <w:t>В</w:t>
+      </w:r>
+      <w:r>
+        <w:rPr>
+          <w:rFonts w:ascii="Times New Roman" w:hAnsi="Times New Roman" w:cs="Times New Roman"/>
+          <w:sz w:val="24"/>
+          <w:szCs w:val="24"/>
+        </w:rPr>
+        <w:t>екторизованное сложение массивов матриц</w:t>
+      </w:r>
+    </w:p>
+    <w:p>
+      <w:pPr>
+        <w:pStyle w:val="a3"/>
+        <w:numPr>
+          <w:ilvl w:val="1"/>
+          <w:numId w:val="8"/>
+        </w:numPr>
+        <w:rPr>
+          <w:rFonts w:ascii="Times New Roman" w:hAnsi="Times New Roman" w:cs="Times New Roman"/>
+          <w:sz w:val="24"/>
+          <w:szCs w:val="24"/>
+        </w:rPr>
+      </w:pPr>
+      <w:r>
+        <w:rPr>
+          <w:rFonts w:ascii="Times New Roman" w:hAnsi="Times New Roman" w:cs="Times New Roman"/>
+          <w:sz w:val="24"/>
+          <w:szCs w:val="24"/>
+        </w:rPr>
+        <w:t>Вычитание матриц</w:t>
+      </w:r>
+    </w:p>
+    <w:p>
+      <w:pPr>
+        <w:pStyle w:val="a3"/>
+        <w:numPr>
+          <w:ilvl w:val="1"/>
+          <w:numId w:val="8"/>
+        </w:numPr>
+        <w:rPr>
+          <w:rFonts w:ascii="Times New Roman" w:hAnsi="Times New Roman" w:cs="Times New Roman"/>
+          <w:sz w:val="24"/>
+          <w:szCs w:val="24"/>
+        </w:rPr>
+      </w:pPr>
+      <w:r>
+        <w:rPr>
+          <w:rFonts w:ascii="Times New Roman" w:hAnsi="Times New Roman" w:cs="Times New Roman"/>
+          <w:sz w:val="24"/>
+          <w:szCs w:val="24"/>
+        </w:rPr>
+        <w:t>В</w:t>
+      </w:r>
+      <w:r>
+        <w:rPr>
+          <w:rFonts w:ascii="Times New Roman" w:hAnsi="Times New Roman" w:cs="Times New Roman"/>
+          <w:sz w:val="24"/>
+          <w:szCs w:val="24"/>
+        </w:rPr>
+        <w:t>екторизованное вычитание массивов матриц</w:t>
+      </w:r>
+    </w:p>
+    <w:p>
+      <w:pPr>
+        <w:pStyle w:val="a3"/>
+        <w:numPr>
+          <w:ilvl w:val="1"/>
+          <w:numId w:val="8"/>
+        </w:numPr>
+        <w:rPr>
+          <w:rFonts w:ascii="Times New Roman" w:hAnsi="Times New Roman" w:cs="Times New Roman"/>
+          <w:sz w:val="24"/>
+          <w:szCs w:val="24"/>
+        </w:rPr>
+      </w:pPr>
+      <w:r>
+        <w:rPr>
+          <w:rFonts w:ascii="Times New Roman" w:hAnsi="Times New Roman" w:cs="Times New Roman"/>
+          <w:sz w:val="24"/>
+          <w:szCs w:val="24"/>
+        </w:rPr>
+        <w:t>Произведение матриц</w:t>
+      </w:r>
+    </w:p>
+    <w:p>
+      <w:pPr>
+        <w:pStyle w:val="a3"/>
+        <w:numPr>
+          <w:ilvl w:val="1"/>
+          <w:numId w:val="8"/>
+        </w:numPr>
+        <w:rPr>
+          <w:rFonts w:ascii="Times New Roman" w:hAnsi="Times New Roman" w:cs="Times New Roman"/>
+          <w:sz w:val="24"/>
+          <w:szCs w:val="24"/>
+        </w:rPr>
+      </w:pPr>
+      <w:r>
+        <w:rPr>
+          <w:rFonts w:ascii="Times New Roman" w:hAnsi="Times New Roman" w:cs="Times New Roman"/>
+          <w:sz w:val="24"/>
+          <w:szCs w:val="24"/>
+        </w:rPr>
+        <w:t>В</w:t>
+      </w:r>
+      <w:r>
+        <w:rPr>
+          <w:rFonts w:ascii="Times New Roman" w:hAnsi="Times New Roman" w:cs="Times New Roman"/>
+          <w:sz w:val="24"/>
+          <w:szCs w:val="24"/>
+        </w:rPr>
+        <w:t>екторизованное произведение массивов матриц</w:t>
+      </w:r>
+      <w:r>
+        <w:rPr>
+          <w:rFonts w:ascii="Times New Roman" w:hAnsi="Times New Roman" w:cs="Times New Roman"/>
+          <w:sz w:val="24"/>
+          <w:szCs w:val="24"/>
+        </w:rPr>
+        <w:t xml:space="preserve"> </w:t>
+      </w:r>
+    </w:p>
+    <w:p>
+      <w:pPr>
+        <w:pStyle w:val="a3"/>
+        <w:numPr>
+          <w:ilvl w:val="1"/>
+          <w:numId w:val="8"/>
+        </w:numPr>
+        <w:rPr>
+          <w:rFonts w:ascii="Times New Roman" w:hAnsi="Times New Roman" w:cs="Times New Roman"/>
+          <w:sz w:val="24"/>
+          <w:szCs w:val="24"/>
+        </w:rPr>
+      </w:pPr>
+      <w:r>
+        <w:rPr>
+          <w:rFonts w:ascii="Times New Roman" w:hAnsi="Times New Roman" w:cs="Times New Roman"/>
+          <w:sz w:val="24"/>
+          <w:szCs w:val="24"/>
+        </w:rPr>
+        <w:t>Умножение матрицы на число</w:t>
+      </w:r>
+    </w:p>
+    <w:p>
+      <w:pPr>
+        <w:pStyle w:val="a3"/>
+        <w:numPr>
+          <w:ilvl w:val="1"/>
+          <w:numId w:val="8"/>
+        </w:numPr>
+        <w:rPr>
+          <w:rFonts w:ascii="Times New Roman" w:hAnsi="Times New Roman" w:cs="Times New Roman"/>
+          <w:sz w:val="24"/>
+          <w:szCs w:val="24"/>
+        </w:rPr>
+      </w:pPr>
+      <w:r>
+        <w:rPr>
+          <w:rFonts w:ascii="Times New Roman" w:hAnsi="Times New Roman" w:cs="Times New Roman"/>
+          <w:sz w:val="24"/>
+          <w:szCs w:val="24"/>
+        </w:rPr>
+        <w:t>Векторизованное умножение массива матриц на массив чисел</w:t>
+      </w:r>
+    </w:p>
+    <w:p>
+      <w:pPr>
+        <w:pStyle w:val="a3"/>
+        <w:numPr>
+          <w:ilvl w:val="1"/>
+          <w:numId w:val="8"/>
+        </w:numPr>
+        <w:rPr>
+          <w:rFonts w:ascii="Times New Roman" w:hAnsi="Times New Roman" w:cs="Times New Roman"/>
+          <w:sz w:val="24"/>
+          <w:szCs w:val="24"/>
+        </w:rPr>
+      </w:pPr>
+      <w:r>
+        <w:rPr>
+          <w:rFonts w:ascii="Times New Roman" w:hAnsi="Times New Roman" w:cs="Times New Roman"/>
+          <w:sz w:val="24"/>
+          <w:szCs w:val="24"/>
+        </w:rPr>
+        <w:t>Возведение матрицы в степень</w:t>
+      </w:r>
+    </w:p>
+    <w:p>
+      <w:pPr>
+        <w:pStyle w:val="a3"/>
+        <w:numPr>
+          <w:ilvl w:val="1"/>
+          <w:numId w:val="8"/>
+        </w:numPr>
+        <w:rPr>
+          <w:rFonts w:ascii="Times New Roman" w:hAnsi="Times New Roman" w:cs="Times New Roman"/>
+          <w:sz w:val="24"/>
+          <w:szCs w:val="24"/>
+        </w:rPr>
+      </w:pPr>
+      <w:r>
+        <w:rPr>
+          <w:rFonts w:ascii="Times New Roman" w:hAnsi="Times New Roman" w:cs="Times New Roman"/>
+          <w:sz w:val="24"/>
+          <w:szCs w:val="24"/>
+        </w:rPr>
+        <w:t>Векторизованное транспонирование массива матриц</w:t>
+      </w:r>
+    </w:p>
+    <w:p>
+      <w:pPr>
+        <w:pStyle w:val="a3"/>
+        <w:numPr>
+          <w:ilvl w:val="0"/>
+          <w:numId w:val="8"/>
+        </w:numPr>
+        <w:rPr>
+          <w:rFonts w:ascii="Times New Roman" w:hAnsi="Times New Roman" w:cs="Times New Roman"/>
+          <w:sz w:val="24"/>
+          <w:szCs w:val="24"/>
+        </w:rPr>
+      </w:pPr>
+      <w:r>
+        <w:rPr>
+          <w:rFonts w:ascii="Times New Roman" w:hAnsi="Times New Roman" w:cs="Times New Roman"/>
+          <w:sz w:val="24"/>
+          <w:szCs w:val="24"/>
+        </w:rPr>
+        <w:t>Функции работы с графами</w:t>
+      </w:r>
+      <w:r>
+        <w:rPr>
+          <w:rFonts w:ascii="Times New Roman" w:hAnsi="Times New Roman" w:cs="Times New Roman"/>
+          <w:b/>
+          <w:sz w:val="24"/>
+          <w:szCs w:val="24"/>
+        </w:rPr>
+        <w:t xml:space="preserve"> </w:t>
+      </w:r>
+      <w:r>
+        <w:rPr>
+          <w:rFonts w:ascii="Times New Roman" w:hAnsi="Times New Roman" w:cs="Times New Roman"/>
+          <w:sz w:val="24"/>
+          <w:szCs w:val="24"/>
+          <w:highlight w:val="yellow"/>
+        </w:rPr>
+        <w:t>(не шарю в графах, не знаю, на сколько параллелизуемые алгоритмы)</w:t>
+      </w:r>
+    </w:p>
+    <w:p>
+      <w:pPr>
+        <w:rPr>
+          <w:rFonts w:ascii="Times New Roman" w:hAnsi="Times New Roman" w:cs="Times New Roman"/>
+          <w:sz w:val="24"/>
+          <w:szCs w:val="24"/>
+        </w:rPr>
+      </w:pPr>
+      <w:r>
+        <w:rPr>
+          <w:rFonts w:ascii="Times New Roman" w:hAnsi="Times New Roman" w:cs="Times New Roman"/>
+          <w:sz w:val="24"/>
+          <w:szCs w:val="24"/>
+        </w:rPr>
+        <w:t xml:space="preserve">Библиотека </w:t>
+      </w:r>
+      <w:r>
+        <w:rPr>
+          <w:rFonts w:ascii="Times New Roman" w:hAnsi="Times New Roman" w:cs="Times New Roman"/>
+          <w:i/>
+          <w:sz w:val="24"/>
+          <w:szCs w:val="24"/>
+          <w:lang w:val="en-US"/>
+        </w:rPr>
+        <w:t>vulkalc</w:t>
+      </w:r>
+      <w:r>
+        <w:rPr>
+          <w:rFonts w:ascii="Times New Roman" w:hAnsi="Times New Roman" w:cs="Times New Roman"/>
+          <w:sz w:val="24"/>
+          <w:szCs w:val="24"/>
+        </w:rPr>
+        <w:t xml:space="preserve"> должна предоставлять следующие вспомогательные функции для вычисления на графическом процессоре:</w:t>
+      </w:r>
+    </w:p>
+    <w:p>
+      <w:pPr>
+        <w:pStyle w:val="a3"/>
+        <w:numPr>
+          <w:ilvl w:val="0"/>
+          <w:numId w:val="7"/>
+        </w:numPr>
+        <w:rPr>
+          <w:rFonts w:ascii="Times New Roman" w:hAnsi="Times New Roman" w:cs="Times New Roman"/>
+          <w:sz w:val="24"/>
+          <w:szCs w:val="24"/>
+        </w:rPr>
+      </w:pPr>
+      <w:r>
+        <w:rPr>
+          <w:rFonts w:ascii="Times New Roman" w:hAnsi="Times New Roman" w:cs="Times New Roman"/>
+          <w:sz w:val="24"/>
+          <w:szCs w:val="24"/>
+        </w:rPr>
+        <w:t>Сортировка</w:t>
+      </w:r>
+      <w:r>
+        <w:rPr>
+          <w:rFonts w:ascii="Times New Roman" w:hAnsi="Times New Roman" w:cs="Times New Roman"/>
+          <w:sz w:val="24"/>
+          <w:szCs w:val="24"/>
+        </w:rPr>
+        <w:t xml:space="preserve"> массива чисел</w:t>
+      </w:r>
+    </w:p>
+    <w:p>
+      <w:pPr>
+        <w:pStyle w:val="a3"/>
+        <w:numPr>
+          <w:ilvl w:val="0"/>
+          <w:numId w:val="7"/>
+        </w:numPr>
+        <w:rPr>
+          <w:rFonts w:ascii="Times New Roman" w:hAnsi="Times New Roman" w:cs="Times New Roman"/>
+          <w:sz w:val="24"/>
+          <w:szCs w:val="24"/>
+        </w:rPr>
+      </w:pPr>
+      <w:r>
+        <w:rPr>
+          <w:rFonts w:ascii="Times New Roman" w:hAnsi="Times New Roman" w:cs="Times New Roman"/>
+          <w:sz w:val="24"/>
+          <w:szCs w:val="24"/>
+        </w:rPr>
+        <w:t>Линейный поиск в неотсортированном массиве чисел</w:t>
+      </w:r>
+    </w:p>
+    <w:p>
+      <w:pPr>
+        <w:pStyle w:val="a3"/>
+        <w:numPr>
+          <w:ilvl w:val="0"/>
+          <w:numId w:val="7"/>
+        </w:numPr>
+        <w:rPr>
+          <w:rFonts w:ascii="Times New Roman" w:hAnsi="Times New Roman" w:cs="Times New Roman"/>
+          <w:sz w:val="24"/>
+          <w:szCs w:val="24"/>
+        </w:rPr>
+      </w:pPr>
+      <w:r>
+        <w:rPr>
+          <w:rFonts w:ascii="Times New Roman" w:hAnsi="Times New Roman" w:cs="Times New Roman"/>
+          <w:sz w:val="24"/>
+          <w:szCs w:val="24"/>
+        </w:rPr>
+        <w:t>Векторизованное сложение, вычитание, произведение и деление массивов чисел</w:t>
+      </w:r>
+    </w:p>
+    <w:p>
+      <w:pPr>
+        <w:pStyle w:val="a3"/>
+        <w:numPr>
+          <w:ilvl w:val="0"/>
+          <w:numId w:val="7"/>
+        </w:numPr>
+        <w:rPr>
+          <w:rFonts w:ascii="Times New Roman" w:hAnsi="Times New Roman" w:cs="Times New Roman"/>
+          <w:sz w:val="24"/>
+          <w:szCs w:val="24"/>
+        </w:rPr>
+      </w:pPr>
+      <w:r>
+        <w:rPr>
+          <w:rFonts w:ascii="Times New Roman" w:hAnsi="Times New Roman" w:cs="Times New Roman"/>
+          <w:sz w:val="24"/>
+          <w:szCs w:val="24"/>
+        </w:rPr>
+        <w:t>Векторизованное возведение в степень массивов чисел</w:t>
+      </w:r>
+    </w:p>
+    <w:p>
+      <w:pPr>
+        <w:pStyle w:val="a3"/>
+        <w:numPr>
+          <w:ilvl w:val="0"/>
+          <w:numId w:val="7"/>
+        </w:numPr>
+        <w:rPr>
+          <w:rFonts w:ascii="Times New Roman" w:hAnsi="Times New Roman" w:cs="Times New Roman"/>
+          <w:sz w:val="24"/>
+          <w:szCs w:val="24"/>
+        </w:rPr>
+      </w:pPr>
+      <w:r>
+        <w:rPr>
+          <w:rFonts w:ascii="Times New Roman" w:hAnsi="Times New Roman" w:cs="Times New Roman"/>
+          <w:sz w:val="24"/>
+          <w:szCs w:val="24"/>
+        </w:rPr>
+        <w:t>Интерполяция</w:t>
+      </w:r>
+      <w:r>
+        <w:rPr>
+          <w:rFonts w:ascii="Times New Roman" w:hAnsi="Times New Roman" w:cs="Times New Roman"/>
+          <w:b/>
+          <w:sz w:val="24"/>
+          <w:szCs w:val="24"/>
+        </w:rPr>
+        <w:t xml:space="preserve"> </w:t>
+      </w:r>
+      <w:r>
+        <w:rPr>
+          <w:rFonts w:ascii="Times New Roman" w:hAnsi="Times New Roman" w:cs="Times New Roman"/>
+          <w:sz w:val="24"/>
+          <w:szCs w:val="24"/>
+          <w:highlight w:val="yellow"/>
+        </w:rPr>
+        <w:t>(обычная интерполяция вроде не сильно сложная, не знаю есть ли смысл в векторизованной интерполяции массива)</w:t>
+      </w:r>
     </w:p>
     <w:sectPr>
       <w:pgSz w:w="11906" w:h="16838"/>
@@ -1215,6 +2986,208 @@
     </w:lvl>
   </w:abstractNum>
   <w:abstractNum w:abstractNumId="1" w15:restartNumberingAfterBreak="0">
+    <w:nsid w:val="14135E83"/>
+    <w:multiLevelType w:val="hybridMultilevel"/>
+    <w:tmpl w:val="272E7E42"/>
+    <w:lvl w:ilvl="0" w:tplc="04190001">
+      <w:start w:val="1"/>
+      <w:numFmt w:val="bullet"/>
+      <w:lvlText w:val=""/>
+      <w:lvlJc w:val="left"/>
+      <w:pPr>
+        <w:ind w:left="720" w:hanging="360"/>
+      </w:pPr>
+      <w:rPr>
+        <w:rFonts w:ascii="Symbol" w:hAnsi="Symbol" w:hint="default"/>
+      </w:rPr>
+    </w:lvl>
+    <w:lvl w:ilvl="1" w:tplc="04190003" w:tentative="1">
+      <w:start w:val="1"/>
+      <w:numFmt w:val="bullet"/>
+      <w:lvlText w:val="o"/>
+      <w:lvlJc w:val="left"/>
+      <w:pPr>
+        <w:ind w:left="1440" w:hanging="360"/>
+      </w:pPr>
+      <w:rPr>
+        <w:rFonts w:ascii="Courier New" w:hAnsi="Courier New" w:cs="Courier New" w:hint="default"/>
+      </w:rPr>
+    </w:lvl>
+    <w:lvl w:ilvl="2" w:tplc="04190005" w:tentative="1">
+      <w:start w:val="1"/>
+      <w:numFmt w:val="bullet"/>
+      <w:lvlText w:val=""/>
+      <w:lvlJc w:val="left"/>
+      <w:pPr>
+        <w:ind w:left="2160" w:hanging="360"/>
+      </w:pPr>
+      <w:rPr>
+        <w:rFonts w:ascii="Wingdings" w:hAnsi="Wingdings" w:hint="default"/>
+      </w:rPr>
+    </w:lvl>
+    <w:lvl w:ilvl="3" w:tplc="04190001" w:tentative="1">
+      <w:start w:val="1"/>
+      <w:numFmt w:val="bullet"/>
+      <w:lvlText w:val=""/>
+      <w:lvlJc w:val="left"/>
+      <w:pPr>
+        <w:ind w:left="2880" w:hanging="360"/>
+      </w:pPr>
+      <w:rPr>
+        <w:rFonts w:ascii="Symbol" w:hAnsi="Symbol" w:hint="default"/>
+      </w:rPr>
+    </w:lvl>
+    <w:lvl w:ilvl="4" w:tplc="04190003" w:tentative="1">
+      <w:start w:val="1"/>
+      <w:numFmt w:val="bullet"/>
+      <w:lvlText w:val="o"/>
+      <w:lvlJc w:val="left"/>
+      <w:pPr>
+        <w:ind w:left="3600" w:hanging="360"/>
+      </w:pPr>
+      <w:rPr>
+        <w:rFonts w:ascii="Courier New" w:hAnsi="Courier New" w:cs="Courier New" w:hint="default"/>
+      </w:rPr>
+    </w:lvl>
+    <w:lvl w:ilvl="5" w:tplc="04190005" w:tentative="1">
+      <w:start w:val="1"/>
+      <w:numFmt w:val="bullet"/>
+      <w:lvlText w:val=""/>
+      <w:lvlJc w:val="left"/>
+      <w:pPr>
+        <w:ind w:left="4320" w:hanging="360"/>
+      </w:pPr>
+      <w:rPr>
+        <w:rFonts w:ascii="Wingdings" w:hAnsi="Wingdings" w:hint="default"/>
+      </w:rPr>
+    </w:lvl>
+    <w:lvl w:ilvl="6" w:tplc="04190001" w:tentative="1">
+      <w:start w:val="1"/>
+      <w:numFmt w:val="bullet"/>
+      <w:lvlText w:val=""/>
+      <w:lvlJc w:val="left"/>
+      <w:pPr>
+        <w:ind w:left="5040" w:hanging="360"/>
+      </w:pPr>
+      <w:rPr>
+        <w:rFonts w:ascii="Symbol" w:hAnsi="Symbol" w:hint="default"/>
+      </w:rPr>
+    </w:lvl>
+    <w:lvl w:ilvl="7" w:tplc="04190003" w:tentative="1">
+      <w:start w:val="1"/>
+      <w:numFmt w:val="bullet"/>
+      <w:lvlText w:val="o"/>
+      <w:lvlJc w:val="left"/>
+      <w:pPr>
+        <w:ind w:left="5760" w:hanging="360"/>
+      </w:pPr>
+      <w:rPr>
+        <w:rFonts w:ascii="Courier New" w:hAnsi="Courier New" w:cs="Courier New" w:hint="default"/>
+      </w:rPr>
+    </w:lvl>
+    <w:lvl w:ilvl="8" w:tplc="04190005" w:tentative="1">
+      <w:start w:val="1"/>
+      <w:numFmt w:val="bullet"/>
+      <w:lvlText w:val=""/>
+      <w:lvlJc w:val="left"/>
+      <w:pPr>
+        <w:ind w:left="6480" w:hanging="360"/>
+      </w:pPr>
+      <w:rPr>
+        <w:rFonts w:ascii="Wingdings" w:hAnsi="Wingdings" w:hint="default"/>
+      </w:rPr>
+    </w:lvl>
+  </w:abstractNum>
+  <w:abstractNum w:abstractNumId="2" w15:restartNumberingAfterBreak="0">
+    <w:nsid w:val="1A1F536D"/>
+    <w:multiLevelType w:val="multilevel"/>
+    <w:tmpl w:val="5728258A"/>
+    <w:lvl w:ilvl="0">
+      <w:start w:val="1"/>
+      <w:numFmt w:val="decimal"/>
+      <w:lvlText w:val="%1."/>
+      <w:lvlJc w:val="left"/>
+      <w:pPr>
+        <w:ind w:left="720" w:hanging="360"/>
+      </w:pPr>
+      <w:rPr>
+        <w:rFonts w:hint="default"/>
+      </w:rPr>
+    </w:lvl>
+    <w:lvl w:ilvl="1" w:tentative="1">
+      <w:start w:val="1"/>
+      <w:numFmt w:val="lowerLetter"/>
+      <w:lvlText w:val="%2."/>
+      <w:lvlJc w:val="left"/>
+      <w:pPr>
+        <w:ind w:left="1440" w:hanging="360"/>
+      </w:pPr>
+    </w:lvl>
+    <w:lvl w:ilvl="2" w:tentative="1">
+      <w:start w:val="1"/>
+      <w:numFmt w:val="lowerRoman"/>
+      <w:lvlText w:val="%3."/>
+      <w:lvlJc w:val="right"/>
+      <w:pPr>
+        <w:ind w:left="2160" w:hanging="180"/>
+      </w:pPr>
+    </w:lvl>
+    <w:lvl w:ilvl="3" w:tentative="1">
+      <w:start w:val="1"/>
+      <w:numFmt w:val="decimal"/>
+      <w:lvlText w:val="%4."/>
+      <w:lvlJc w:val="left"/>
+      <w:pPr>
+        <w:ind w:left="2880" w:hanging="360"/>
+      </w:pPr>
+    </w:lvl>
+    <w:lvl w:ilvl="4" w:tentative="1">
+      <w:start w:val="1"/>
+      <w:numFmt w:val="lowerLetter"/>
+      <w:lvlText w:val="%5."/>
+      <w:lvlJc w:val="left"/>
+      <w:pPr>
+        <w:ind w:left="3600" w:hanging="360"/>
+      </w:pPr>
+    </w:lvl>
+    <w:lvl w:ilvl="5" w:tentative="1">
+      <w:start w:val="1"/>
+      <w:numFmt w:val="lowerRoman"/>
+      <w:lvlText w:val="%6."/>
+      <w:lvlJc w:val="right"/>
+      <w:pPr>
+        <w:ind w:left="4320" w:hanging="180"/>
+      </w:pPr>
+    </w:lvl>
+    <w:lvl w:ilvl="6" w:tentative="1">
+      <w:start w:val="1"/>
+      <w:numFmt w:val="decimal"/>
+      <w:lvlText w:val="%7."/>
+      <w:lvlJc w:val="left"/>
+      <w:pPr>
+        <w:ind w:left="5040" w:hanging="360"/>
+      </w:pPr>
+    </w:lvl>
+    <w:lvl w:ilvl="7" w:tentative="1">
+      <w:start w:val="1"/>
+      <w:numFmt w:val="lowerLetter"/>
+      <w:lvlText w:val="%8."/>
+      <w:lvlJc w:val="left"/>
+      <w:pPr>
+        <w:ind w:left="5760" w:hanging="360"/>
+      </w:pPr>
+    </w:lvl>
+    <w:lvl w:ilvl="8" w:tentative="1">
+      <w:start w:val="1"/>
+      <w:numFmt w:val="lowerRoman"/>
+      <w:lvlText w:val="%9."/>
+      <w:lvlJc w:val="right"/>
+      <w:pPr>
+        <w:ind w:left="6480" w:hanging="180"/>
+      </w:pPr>
+    </w:lvl>
+  </w:abstractNum>
+  <w:abstractNum w:abstractNumId="3" w15:restartNumberingAfterBreak="0">
     <w:nsid w:val="338A6700"/>
     <w:multiLevelType w:val="hybridMultilevel"/>
     <w:tmpl w:val="B7E8C96E"/>
@@ -1303,10 +3276,444 @@
       </w:pPr>
     </w:lvl>
   </w:abstractNum>
-  <w:abstractNum w:abstractNumId="2" w15:restartNumberingAfterBreak="0">
+  <w:abstractNum w:abstractNumId="4" w15:restartNumberingAfterBreak="0">
+    <w:nsid w:val="35C74978"/>
+    <w:multiLevelType w:val="multilevel"/>
+    <w:tmpl w:val="0419001F"/>
+    <w:lvl w:ilvl="0">
+      <w:start w:val="1"/>
+      <w:numFmt w:val="decimal"/>
+      <w:lvlText w:val="%1."/>
+      <w:lvlJc w:val="left"/>
+      <w:pPr>
+        <w:ind w:left="360" w:hanging="360"/>
+      </w:pPr>
+    </w:lvl>
+    <w:lvl w:ilvl="1">
+      <w:start w:val="1"/>
+      <w:numFmt w:val="decimal"/>
+      <w:lvlText w:val="%1.%2."/>
+      <w:lvlJc w:val="left"/>
+      <w:pPr>
+        <w:ind w:left="792" w:hanging="432"/>
+      </w:pPr>
+    </w:lvl>
+    <w:lvl w:ilvl="2">
+      <w:start w:val="1"/>
+      <w:numFmt w:val="decimal"/>
+      <w:lvlText w:val="%1.%2.%3."/>
+      <w:lvlJc w:val="left"/>
+      <w:pPr>
+        <w:ind w:left="1224" w:hanging="504"/>
+      </w:pPr>
+    </w:lvl>
+    <w:lvl w:ilvl="3">
+      <w:start w:val="1"/>
+      <w:numFmt w:val="decimal"/>
+      <w:lvlText w:val="%1.%2.%3.%4."/>
+      <w:lvlJc w:val="left"/>
+      <w:pPr>
+        <w:ind w:left="1728" w:hanging="648"/>
+      </w:pPr>
+    </w:lvl>
+    <w:lvl w:ilvl="4">
+      <w:start w:val="1"/>
+      <w:numFmt w:val="decimal"/>
+      <w:lvlText w:val="%1.%2.%3.%4.%5."/>
+      <w:lvlJc w:val="left"/>
+      <w:pPr>
+        <w:ind w:left="2232" w:hanging="792"/>
+      </w:pPr>
+    </w:lvl>
+    <w:lvl w:ilvl="5">
+      <w:start w:val="1"/>
+      <w:numFmt w:val="decimal"/>
+      <w:lvlText w:val="%1.%2.%3.%4.%5.%6."/>
+      <w:lvlJc w:val="left"/>
+      <w:pPr>
+        <w:ind w:left="2736" w:hanging="936"/>
+      </w:pPr>
+    </w:lvl>
+    <w:lvl w:ilvl="6">
+      <w:start w:val="1"/>
+      <w:numFmt w:val="decimal"/>
+      <w:lvlText w:val="%1.%2.%3.%4.%5.%6.%7."/>
+      <w:lvlJc w:val="left"/>
+      <w:pPr>
+        <w:ind w:left="3240" w:hanging="1080"/>
+      </w:pPr>
+    </w:lvl>
+    <w:lvl w:ilvl="7">
+      <w:start w:val="1"/>
+      <w:numFmt w:val="decimal"/>
+      <w:lvlText w:val="%1.%2.%3.%4.%5.%6.%7.%8."/>
+      <w:lvlJc w:val="left"/>
+      <w:pPr>
+        <w:ind w:left="3744" w:hanging="1224"/>
+      </w:pPr>
+    </w:lvl>
+    <w:lvl w:ilvl="8">
+      <w:start w:val="1"/>
+      <w:numFmt w:val="decimal"/>
+      <w:lvlText w:val="%1.%2.%3.%4.%5.%6.%7.%8.%9."/>
+      <w:lvlJc w:val="left"/>
+      <w:pPr>
+        <w:ind w:left="4320" w:hanging="1440"/>
+      </w:pPr>
+    </w:lvl>
+  </w:abstractNum>
+  <w:abstractNum w:abstractNumId="5" w15:restartNumberingAfterBreak="0">
+    <w:nsid w:val="363958E0"/>
+    <w:multiLevelType w:val="hybridMultilevel"/>
+    <w:tmpl w:val="9744A12C"/>
+    <w:lvl w:ilvl="0" w:tplc="04190001">
+      <w:start w:val="1"/>
+      <w:numFmt w:val="bullet"/>
+      <w:lvlText w:val=""/>
+      <w:lvlJc w:val="left"/>
+      <w:pPr>
+        <w:ind w:left="1440" w:hanging="360"/>
+      </w:pPr>
+      <w:rPr>
+        <w:rFonts w:ascii="Symbol" w:hAnsi="Symbol" w:hint="default"/>
+      </w:rPr>
+    </w:lvl>
+    <w:lvl w:ilvl="1" w:tplc="04190003" w:tentative="1">
+      <w:start w:val="1"/>
+      <w:numFmt w:val="bullet"/>
+      <w:lvlText w:val="o"/>
+      <w:lvlJc w:val="left"/>
+      <w:pPr>
+        <w:ind w:left="2160" w:hanging="360"/>
+      </w:pPr>
+      <w:rPr>
+        <w:rFonts w:ascii="Courier New" w:hAnsi="Courier New" w:cs="Courier New" w:hint="default"/>
+      </w:rPr>
+    </w:lvl>
+    <w:lvl w:ilvl="2" w:tplc="04190005" w:tentative="1">
+      <w:start w:val="1"/>
+      <w:numFmt w:val="bullet"/>
+      <w:lvlText w:val=""/>
+      <w:lvlJc w:val="left"/>
+      <w:pPr>
+        <w:ind w:left="2880" w:hanging="360"/>
+      </w:pPr>
+      <w:rPr>
+        <w:rFonts w:ascii="Wingdings" w:hAnsi="Wingdings" w:hint="default"/>
+      </w:rPr>
+    </w:lvl>
+    <w:lvl w:ilvl="3" w:tplc="04190001" w:tentative="1">
+      <w:start w:val="1"/>
+      <w:numFmt w:val="bullet"/>
+      <w:lvlText w:val=""/>
+      <w:lvlJc w:val="left"/>
+      <w:pPr>
+        <w:ind w:left="3600" w:hanging="360"/>
+      </w:pPr>
+      <w:rPr>
+        <w:rFonts w:ascii="Symbol" w:hAnsi="Symbol" w:hint="default"/>
+      </w:rPr>
+    </w:lvl>
+    <w:lvl w:ilvl="4" w:tplc="04190003" w:tentative="1">
+      <w:start w:val="1"/>
+      <w:numFmt w:val="bullet"/>
+      <w:lvlText w:val="o"/>
+      <w:lvlJc w:val="left"/>
+      <w:pPr>
+        <w:ind w:left="4320" w:hanging="360"/>
+      </w:pPr>
+      <w:rPr>
+        <w:rFonts w:ascii="Courier New" w:hAnsi="Courier New" w:cs="Courier New" w:hint="default"/>
+      </w:rPr>
+    </w:lvl>
+    <w:lvl w:ilvl="5" w:tplc="04190005" w:tentative="1">
+      <w:start w:val="1"/>
+      <w:numFmt w:val="bullet"/>
+      <w:lvlText w:val=""/>
+      <w:lvlJc w:val="left"/>
+      <w:pPr>
+        <w:ind w:left="5040" w:hanging="360"/>
+      </w:pPr>
+      <w:rPr>
+        <w:rFonts w:ascii="Wingdings" w:hAnsi="Wingdings" w:hint="default"/>
+      </w:rPr>
+    </w:lvl>
+    <w:lvl w:ilvl="6" w:tplc="04190001" w:tentative="1">
+      <w:start w:val="1"/>
+      <w:numFmt w:val="bullet"/>
+      <w:lvlText w:val=""/>
+      <w:lvlJc w:val="left"/>
+      <w:pPr>
+        <w:ind w:left="5760" w:hanging="360"/>
+      </w:pPr>
+      <w:rPr>
+        <w:rFonts w:ascii="Symbol" w:hAnsi="Symbol" w:hint="default"/>
+      </w:rPr>
+    </w:lvl>
+    <w:lvl w:ilvl="7" w:tplc="04190003" w:tentative="1">
+      <w:start w:val="1"/>
+      <w:numFmt w:val="bullet"/>
+      <w:lvlText w:val="o"/>
+      <w:lvlJc w:val="left"/>
+      <w:pPr>
+        <w:ind w:left="6480" w:hanging="360"/>
+      </w:pPr>
+      <w:rPr>
+        <w:rFonts w:ascii="Courier New" w:hAnsi="Courier New" w:cs="Courier New" w:hint="default"/>
+      </w:rPr>
+    </w:lvl>
+    <w:lvl w:ilvl="8" w:tplc="04190005" w:tentative="1">
+      <w:start w:val="1"/>
+      <w:numFmt w:val="bullet"/>
+      <w:lvlText w:val=""/>
+      <w:lvlJc w:val="left"/>
+      <w:pPr>
+        <w:ind w:left="7200" w:hanging="360"/>
+      </w:pPr>
+      <w:rPr>
+        <w:rFonts w:ascii="Wingdings" w:hAnsi="Wingdings" w:hint="default"/>
+      </w:rPr>
+    </w:lvl>
+  </w:abstractNum>
+  <w:abstractNum w:abstractNumId="6" w15:restartNumberingAfterBreak="0">
+    <w:nsid w:val="40525DF4"/>
+    <w:multiLevelType w:val="multilevel"/>
+    <w:tmpl w:val="90D476EA"/>
+    <w:lvl w:ilvl="0">
+      <w:start w:val="1"/>
+      <w:numFmt w:val="decimal"/>
+      <w:lvlText w:val="%1)"/>
+      <w:lvlJc w:val="left"/>
+      <w:pPr>
+        <w:ind w:left="360" w:hanging="360"/>
+      </w:pPr>
+      <w:rPr>
+        <w:rFonts w:hint="default"/>
+      </w:rPr>
+    </w:lvl>
+    <w:lvl w:ilvl="1">
+      <w:start w:val="1"/>
+      <w:numFmt w:val="bullet"/>
+      <w:lvlText w:val=""/>
+      <w:lvlJc w:val="left"/>
+      <w:pPr>
+        <w:ind w:left="720" w:hanging="360"/>
+      </w:pPr>
+      <w:rPr>
+        <w:rFonts w:ascii="Symbol" w:hAnsi="Symbol" w:hint="default"/>
+        <w:color w:val="auto"/>
+      </w:rPr>
+    </w:lvl>
+    <w:lvl w:ilvl="2">
+      <w:start w:val="1"/>
+      <w:numFmt w:val="lowerRoman"/>
+      <w:lvlText w:val="%3)"/>
+      <w:lvlJc w:val="left"/>
+      <w:pPr>
+        <w:ind w:left="1080" w:hanging="360"/>
+      </w:pPr>
+      <w:rPr>
+        <w:rFonts w:hint="default"/>
+      </w:rPr>
+    </w:lvl>
+    <w:lvl w:ilvl="3">
+      <w:start w:val="1"/>
+      <w:numFmt w:val="decimal"/>
+      <w:lvlText w:val="(%4)"/>
+      <w:lvlJc w:val="left"/>
+      <w:pPr>
+        <w:ind w:left="1440" w:hanging="360"/>
+      </w:pPr>
+      <w:rPr>
+        <w:rFonts w:hint="default"/>
+      </w:rPr>
+    </w:lvl>
+    <w:lvl w:ilvl="4">
+      <w:start w:val="1"/>
+      <w:numFmt w:val="lowerLetter"/>
+      <w:lvlText w:val="(%5)"/>
+      <w:lvlJc w:val="left"/>
+      <w:pPr>
+        <w:ind w:left="1800" w:hanging="360"/>
+      </w:pPr>
+      <w:rPr>
+        <w:rFonts w:hint="default"/>
+      </w:rPr>
+    </w:lvl>
+    <w:lvl w:ilvl="5">
+      <w:start w:val="1"/>
+      <w:numFmt w:val="lowerRoman"/>
+      <w:lvlText w:val="(%6)"/>
+      <w:lvlJc w:val="left"/>
+      <w:pPr>
+        <w:ind w:left="2160" w:hanging="360"/>
+      </w:pPr>
+      <w:rPr>
+        <w:rFonts w:hint="default"/>
+      </w:rPr>
+    </w:lvl>
+    <w:lvl w:ilvl="6">
+      <w:start w:val="1"/>
+      <w:numFmt w:val="decimal"/>
+      <w:lvlText w:val="%7."/>
+      <w:lvlJc w:val="left"/>
+      <w:pPr>
+        <w:ind w:left="2520" w:hanging="360"/>
+      </w:pPr>
+      <w:rPr>
+        <w:rFonts w:hint="default"/>
+      </w:rPr>
+    </w:lvl>
+    <w:lvl w:ilvl="7">
+      <w:start w:val="1"/>
+      <w:numFmt w:val="lowerLetter"/>
+      <w:lvlText w:val="%8."/>
+      <w:lvlJc w:val="left"/>
+      <w:pPr>
+        <w:ind w:left="2880" w:hanging="360"/>
+      </w:pPr>
+      <w:rPr>
+        <w:rFonts w:hint="default"/>
+      </w:rPr>
+    </w:lvl>
+    <w:lvl w:ilvl="8">
+      <w:start w:val="1"/>
+      <w:numFmt w:val="lowerRoman"/>
+      <w:lvlText w:val="%9."/>
+      <w:lvlJc w:val="left"/>
+      <w:pPr>
+        <w:ind w:left="3240" w:hanging="360"/>
+      </w:pPr>
+      <w:rPr>
+        <w:rFonts w:hint="default"/>
+      </w:rPr>
+    </w:lvl>
+  </w:abstractNum>
+  <w:abstractNum w:abstractNumId="7" w15:restartNumberingAfterBreak="0">
     <w:nsid w:val="424A5D6E"/>
+    <w:multiLevelType w:val="multilevel"/>
+    <w:tmpl w:val="F328E94C"/>
+    <w:lvl w:ilvl="0">
+      <w:start w:val="1"/>
+      <w:numFmt w:val="decimal"/>
+      <w:lvlText w:val="%1."/>
+      <w:lvlJc w:val="left"/>
+      <w:pPr>
+        <w:ind w:left="720" w:hanging="360"/>
+      </w:pPr>
+      <w:rPr>
+        <w:rFonts w:hint="default"/>
+      </w:rPr>
+    </w:lvl>
+    <w:lvl w:ilvl="1">
+      <w:start w:val="1"/>
+      <w:numFmt w:val="decimal"/>
+      <w:isLgl/>
+      <w:lvlText w:val="%1.%2"/>
+      <w:lvlJc w:val="left"/>
+      <w:pPr>
+        <w:ind w:left="720" w:hanging="360"/>
+      </w:pPr>
+      <w:rPr>
+        <w:rFonts w:hint="default"/>
+      </w:rPr>
+    </w:lvl>
+    <w:lvl w:ilvl="2">
+      <w:start w:val="1"/>
+      <w:numFmt w:val="decimal"/>
+      <w:isLgl/>
+      <w:lvlText w:val="%1.%2.%3"/>
+      <w:lvlJc w:val="left"/>
+      <w:pPr>
+        <w:ind w:left="1080" w:hanging="720"/>
+      </w:pPr>
+      <w:rPr>
+        <w:rFonts w:hint="default"/>
+      </w:rPr>
+    </w:lvl>
+    <w:lvl w:ilvl="3">
+      <w:start w:val="1"/>
+      <w:numFmt w:val="decimal"/>
+      <w:isLgl/>
+      <w:lvlText w:val="%1.%2.%3.%4"/>
+      <w:lvlJc w:val="left"/>
+      <w:pPr>
+        <w:ind w:left="1080" w:hanging="720"/>
+      </w:pPr>
+      <w:rPr>
+        <w:rFonts w:hint="default"/>
+      </w:rPr>
+    </w:lvl>
+    <w:lvl w:ilvl="4">
+      <w:start w:val="1"/>
+      <w:numFmt w:val="decimal"/>
+      <w:isLgl/>
+      <w:lvlText w:val="%1.%2.%3.%4.%5"/>
+      <w:lvlJc w:val="left"/>
+      <w:pPr>
+        <w:ind w:left="1440" w:hanging="1080"/>
+      </w:pPr>
+      <w:rPr>
+        <w:rFonts w:hint="default"/>
+      </w:rPr>
+    </w:lvl>
+    <w:lvl w:ilvl="5">
+      <w:start w:val="1"/>
+      <w:numFmt w:val="decimal"/>
+      <w:isLgl/>
+      <w:lvlText w:val="%1.%2.%3.%4.%5.%6"/>
+      <w:lvlJc w:val="left"/>
+      <w:pPr>
+        <w:ind w:left="1440" w:hanging="1080"/>
+      </w:pPr>
+      <w:rPr>
+        <w:rFonts w:hint="default"/>
+      </w:rPr>
+    </w:lvl>
+    <w:lvl w:ilvl="6">
+      <w:start w:val="1"/>
+      <w:numFmt w:val="decimal"/>
+      <w:isLgl/>
+      <w:lvlText w:val="%1.%2.%3.%4.%5.%6.%7"/>
+      <w:lvlJc w:val="left"/>
+      <w:pPr>
+        <w:ind w:left="1800" w:hanging="1440"/>
+      </w:pPr>
+      <w:rPr>
+        <w:rFonts w:hint="default"/>
+      </w:rPr>
+    </w:lvl>
+    <w:lvl w:ilvl="7">
+      <w:start w:val="1"/>
+      <w:numFmt w:val="decimal"/>
+      <w:isLgl/>
+      <w:lvlText w:val="%1.%2.%3.%4.%5.%6.%7.%8"/>
+      <w:lvlJc w:val="left"/>
+      <w:pPr>
+        <w:ind w:left="1800" w:hanging="1440"/>
+      </w:pPr>
+      <w:rPr>
+        <w:rFonts w:hint="default"/>
+      </w:rPr>
+    </w:lvl>
+    <w:lvl w:ilvl="8">
+      <w:start w:val="1"/>
+      <w:numFmt w:val="decimal"/>
+      <w:isLgl/>
+      <w:lvlText w:val="%1.%2.%3.%4.%5.%6.%7.%8.%9"/>
+      <w:lvlJc w:val="left"/>
+      <w:pPr>
+        <w:ind w:left="1800" w:hanging="1440"/>
+      </w:pPr>
+      <w:rPr>
+        <w:rFonts w:hint="default"/>
+      </w:rPr>
+    </w:lvl>
+  </w:abstractNum>
+  <w:abstractNum w:abstractNumId="8" w15:restartNumberingAfterBreak="0">
+    <w:nsid w:val="45A104DB"/>
     <w:multiLevelType w:val="hybridMultilevel"/>
-    <w:tmpl w:val="A7867322"/>
+    <w:tmpl w:val="5728258A"/>
     <w:lvl w:ilvl="0" w:tplc="0419000F">
       <w:start w:val="1"/>
       <w:numFmt w:val="decimal"/>
@@ -1392,14 +3799,148 @@
       </w:pPr>
     </w:lvl>
   </w:abstractNum>
+  <w:abstractNum w:abstractNumId="9" w15:restartNumberingAfterBreak="0">
+    <w:nsid w:val="636B46E9"/>
+    <w:multiLevelType w:val="hybridMultilevel"/>
+    <w:tmpl w:val="3E745F26"/>
+    <w:lvl w:ilvl="0" w:tplc="04190001">
+      <w:start w:val="1"/>
+      <w:numFmt w:val="bullet"/>
+      <w:lvlText w:val=""/>
+      <w:lvlJc w:val="left"/>
+      <w:pPr>
+        <w:ind w:left="720" w:hanging="360"/>
+      </w:pPr>
+      <w:rPr>
+        <w:rFonts w:ascii="Symbol" w:hAnsi="Symbol" w:hint="default"/>
+      </w:rPr>
+    </w:lvl>
+    <w:lvl w:ilvl="1" w:tplc="04190003" w:tentative="1">
+      <w:start w:val="1"/>
+      <w:numFmt w:val="bullet"/>
+      <w:lvlText w:val="o"/>
+      <w:lvlJc w:val="left"/>
+      <w:pPr>
+        <w:ind w:left="1440" w:hanging="360"/>
+      </w:pPr>
+      <w:rPr>
+        <w:rFonts w:ascii="Courier New" w:hAnsi="Courier New" w:cs="Courier New" w:hint="default"/>
+      </w:rPr>
+    </w:lvl>
+    <w:lvl w:ilvl="2" w:tplc="04190005" w:tentative="1">
+      <w:start w:val="1"/>
+      <w:numFmt w:val="bullet"/>
+      <w:lvlText w:val=""/>
+      <w:lvlJc w:val="left"/>
+      <w:pPr>
+        <w:ind w:left="2160" w:hanging="360"/>
+      </w:pPr>
+      <w:rPr>
+        <w:rFonts w:ascii="Wingdings" w:hAnsi="Wingdings" w:hint="default"/>
+      </w:rPr>
+    </w:lvl>
+    <w:lvl w:ilvl="3" w:tplc="04190001" w:tentative="1">
+      <w:start w:val="1"/>
+      <w:numFmt w:val="bullet"/>
+      <w:lvlText w:val=""/>
+      <w:lvlJc w:val="left"/>
+      <w:pPr>
+        <w:ind w:left="2880" w:hanging="360"/>
+      </w:pPr>
+      <w:rPr>
+        <w:rFonts w:ascii="Symbol" w:hAnsi="Symbol" w:hint="default"/>
+      </w:rPr>
+    </w:lvl>
+    <w:lvl w:ilvl="4" w:tplc="04190003" w:tentative="1">
+      <w:start w:val="1"/>
+      <w:numFmt w:val="bullet"/>
+      <w:lvlText w:val="o"/>
+      <w:lvlJc w:val="left"/>
+      <w:pPr>
+        <w:ind w:left="3600" w:hanging="360"/>
+      </w:pPr>
+      <w:rPr>
+        <w:rFonts w:ascii="Courier New" w:hAnsi="Courier New" w:cs="Courier New" w:hint="default"/>
+      </w:rPr>
+    </w:lvl>
+    <w:lvl w:ilvl="5" w:tplc="04190005" w:tentative="1">
+      <w:start w:val="1"/>
+      <w:numFmt w:val="bullet"/>
+      <w:lvlText w:val=""/>
+      <w:lvlJc w:val="left"/>
+      <w:pPr>
+        <w:ind w:left="4320" w:hanging="360"/>
+      </w:pPr>
+      <w:rPr>
+        <w:rFonts w:ascii="Wingdings" w:hAnsi="Wingdings" w:hint="default"/>
+      </w:rPr>
+    </w:lvl>
+    <w:lvl w:ilvl="6" w:tplc="04190001" w:tentative="1">
+      <w:start w:val="1"/>
+      <w:numFmt w:val="bullet"/>
+      <w:lvlText w:val=""/>
+      <w:lvlJc w:val="left"/>
+      <w:pPr>
+        <w:ind w:left="5040" w:hanging="360"/>
+      </w:pPr>
+      <w:rPr>
+        <w:rFonts w:ascii="Symbol" w:hAnsi="Symbol" w:hint="default"/>
+      </w:rPr>
+    </w:lvl>
+    <w:lvl w:ilvl="7" w:tplc="04190003" w:tentative="1">
+      <w:start w:val="1"/>
+      <w:numFmt w:val="bullet"/>
+      <w:lvlText w:val="o"/>
+      <w:lvlJc w:val="left"/>
+      <w:pPr>
+        <w:ind w:left="5760" w:hanging="360"/>
+      </w:pPr>
+      <w:rPr>
+        <w:rFonts w:ascii="Courier New" w:hAnsi="Courier New" w:cs="Courier New" w:hint="default"/>
+      </w:rPr>
+    </w:lvl>
+    <w:lvl w:ilvl="8" w:tplc="04190005" w:tentative="1">
+      <w:start w:val="1"/>
+      <w:numFmt w:val="bullet"/>
+      <w:lvlText w:val=""/>
+      <w:lvlJc w:val="left"/>
+      <w:pPr>
+        <w:ind w:left="6480" w:hanging="360"/>
+      </w:pPr>
+      <w:rPr>
+        <w:rFonts w:ascii="Wingdings" w:hAnsi="Wingdings" w:hint="default"/>
+      </w:rPr>
+    </w:lvl>
+  </w:abstractNum>
   <w:num w:numId="1">
-    <w:abstractNumId w:val="1"/>
+    <w:abstractNumId w:val="3"/>
   </w:num>
   <w:num w:numId="2">
-    <w:abstractNumId w:val="2"/>
+    <w:abstractNumId w:val="7"/>
   </w:num>
   <w:num w:numId="3">
     <w:abstractNumId w:val="0"/>
+  </w:num>
+  <w:num w:numId="4">
+    <w:abstractNumId w:val="4"/>
+  </w:num>
+  <w:num w:numId="5">
+    <w:abstractNumId w:val="9"/>
+  </w:num>
+  <w:num w:numId="6">
+    <w:abstractNumId w:val="8"/>
+  </w:num>
+  <w:num w:numId="7">
+    <w:abstractNumId w:val="2"/>
+  </w:num>
+  <w:num w:numId="8">
+    <w:abstractNumId w:val="6"/>
+  </w:num>
+  <w:num w:numId="9">
+    <w:abstractNumId w:val="5"/>
+  </w:num>
+  <w:num w:numId="10">
+    <w:abstractNumId w:val="1"/>
   </w:num>
 </w:numbering>
 </file>

</xml_diff>

<commit_message>
Updated CI config to build only testing and stable branches
</commit_message>
<xml_diff>
--- a/doc/Bachelor's project documents/Specification_ru.docx
+++ b/doc/Bachelor's project documents/Specification_ru.docx
@@ -1333,8 +1333,19 @@
           <w:sz w:val="24"/>
           <w:szCs w:val="24"/>
         </w:rPr>
-        <w:t>Быть потокобезопасной (не знаю, надо ли, не добавит ли лишних сложностей)</w:t>
-      </w:r>
+        <w:t xml:space="preserve">Быть потокобезопасной </w:t>
+      </w:r>
+      <w:r>
+        <w:rPr>
+          <w:rFonts w:ascii="Times New Roman" w:hAnsi="Times New Roman" w:cs="Times New Roman"/>
+          <w:sz w:val="24"/>
+          <w:szCs w:val="24"/>
+          <w:highlight w:val="yellow"/>
+        </w:rPr>
+        <w:t>(не знаю, надо ли, не добавит ли лишних сложностей)</w:t>
+      </w:r>
+      <w:bookmarkStart w:id="0" w:name="_GoBack"/>
+      <w:bookmarkEnd w:id="0"/>
     </w:p>
     <w:p>
       <w:pPr>
@@ -1923,17 +1934,7 @@
           <w:sz w:val="24"/>
           <w:szCs w:val="24"/>
         </w:rPr>
-        <w:t>Сообщать код и информацию об ошибке в случае её возникновения</w:t>
-      </w:r>
-      <w:bookmarkStart w:id="0" w:name="_GoBack"/>
-      <w:bookmarkEnd w:id="0"/>
-      <w:r>
-        <w:rPr>
-          <w:rFonts w:ascii="Times New Roman" w:hAnsi="Times New Roman" w:cs="Times New Roman"/>
-          <w:sz w:val="24"/>
-          <w:szCs w:val="24"/>
-        </w:rPr>
-        <w:t xml:space="preserve"> </w:t>
+        <w:t xml:space="preserve">Сообщать код и информацию об ошибке в случае её возникновения </w:t>
       </w:r>
     </w:p>
     <w:p>
@@ -2050,15 +2051,7 @@
           <w:sz w:val="24"/>
           <w:szCs w:val="24"/>
         </w:rPr>
-        <w:t>В</w:t>
-      </w:r>
-      <w:r>
-        <w:rPr>
-          <w:rFonts w:ascii="Times New Roman" w:hAnsi="Times New Roman" w:cs="Times New Roman"/>
-          <w:sz w:val="24"/>
-          <w:szCs w:val="24"/>
-        </w:rPr>
-        <w:t>екторизованное сложение массивов векторов</w:t>
+        <w:t>Векторизованное сложение массивов векторов</w:t>
       </w:r>
     </w:p>
     <w:p>
@@ -2102,15 +2095,7 @@
           <w:sz w:val="24"/>
           <w:szCs w:val="24"/>
         </w:rPr>
-        <w:t>В</w:t>
-      </w:r>
-      <w:r>
-        <w:rPr>
-          <w:rFonts w:ascii="Times New Roman" w:hAnsi="Times New Roman" w:cs="Times New Roman"/>
-          <w:sz w:val="24"/>
-          <w:szCs w:val="24"/>
-        </w:rPr>
-        <w:t>екторизованное вычитание массивов векторов</w:t>
+        <w:t>Векторизованное вычитание массивов векторов</w:t>
       </w:r>
       <w:r>
         <w:rPr>
@@ -2140,15 +2125,7 @@
           <w:sz w:val="24"/>
           <w:szCs w:val="24"/>
         </w:rPr>
-        <w:t>В</w:t>
-      </w:r>
-      <w:r>
-        <w:rPr>
-          <w:rFonts w:ascii="Times New Roman" w:hAnsi="Times New Roman" w:cs="Times New Roman"/>
-          <w:sz w:val="24"/>
-          <w:szCs w:val="24"/>
-        </w:rPr>
-        <w:t xml:space="preserve">екторизованное </w:t>
+        <w:t xml:space="preserve">Векторизованное </w:t>
       </w:r>
       <w:r>
         <w:rPr>
@@ -2209,15 +2186,7 @@
           <w:szCs w:val="24"/>
         </w:rPr>
         <w:lastRenderedPageBreak/>
-        <w:t>В</w:t>
-      </w:r>
-      <w:r>
-        <w:rPr>
-          <w:rFonts w:ascii="Times New Roman" w:hAnsi="Times New Roman" w:cs="Times New Roman"/>
-          <w:sz w:val="24"/>
-          <w:szCs w:val="24"/>
-        </w:rPr>
-        <w:t>екторизованное скалярное умножение массивов векторов</w:t>
+        <w:t>Векторизованное скалярное умножение массивов векторов</w:t>
       </w:r>
     </w:p>
     <w:p>
@@ -2239,15 +2208,7 @@
           <w:sz w:val="24"/>
           <w:szCs w:val="24"/>
         </w:rPr>
-        <w:t>В</w:t>
-      </w:r>
-      <w:r>
-        <w:rPr>
-          <w:rFonts w:ascii="Times New Roman" w:hAnsi="Times New Roman" w:cs="Times New Roman"/>
-          <w:sz w:val="24"/>
-          <w:szCs w:val="24"/>
-        </w:rPr>
-        <w:t xml:space="preserve">екторизованное </w:t>
+        <w:t xml:space="preserve">Векторизованное </w:t>
       </w:r>
       <w:r>
         <w:rPr>
@@ -2386,15 +2347,7 @@
           <w:sz w:val="24"/>
           <w:szCs w:val="24"/>
         </w:rPr>
-        <w:t>В</w:t>
-      </w:r>
-      <w:r>
-        <w:rPr>
-          <w:rFonts w:ascii="Times New Roman" w:hAnsi="Times New Roman" w:cs="Times New Roman"/>
-          <w:sz w:val="24"/>
-          <w:szCs w:val="24"/>
-        </w:rPr>
-        <w:t>екторизованная проверка равенства массивов матриц</w:t>
+        <w:t>Векторизованная проверка равенства массивов матриц</w:t>
       </w:r>
     </w:p>
     <w:p>
@@ -2438,15 +2391,7 @@
           <w:sz w:val="24"/>
           <w:szCs w:val="24"/>
         </w:rPr>
-        <w:t>В</w:t>
-      </w:r>
-      <w:r>
-        <w:rPr>
-          <w:rFonts w:ascii="Times New Roman" w:hAnsi="Times New Roman" w:cs="Times New Roman"/>
-          <w:sz w:val="24"/>
-          <w:szCs w:val="24"/>
-        </w:rPr>
-        <w:t>екторизованное сложение массивов матриц</w:t>
+        <w:t>Векторизованное сложение массивов матриц</w:t>
       </w:r>
     </w:p>
     <w:p>
@@ -2490,15 +2435,7 @@
           <w:sz w:val="24"/>
           <w:szCs w:val="24"/>
         </w:rPr>
-        <w:t>В</w:t>
-      </w:r>
-      <w:r>
-        <w:rPr>
-          <w:rFonts w:ascii="Times New Roman" w:hAnsi="Times New Roman" w:cs="Times New Roman"/>
-          <w:sz w:val="24"/>
-          <w:szCs w:val="24"/>
-        </w:rPr>
-        <w:t>екторизованное вычитание массивов матриц</w:t>
+        <w:t>Векторизованное вычитание массивов матриц</w:t>
       </w:r>
     </w:p>
     <w:p>
@@ -2542,15 +2479,7 @@
           <w:sz w:val="24"/>
           <w:szCs w:val="24"/>
         </w:rPr>
-        <w:t>В</w:t>
-      </w:r>
-      <w:r>
-        <w:rPr>
-          <w:rFonts w:ascii="Times New Roman" w:hAnsi="Times New Roman" w:cs="Times New Roman"/>
-          <w:sz w:val="24"/>
-          <w:szCs w:val="24"/>
-        </w:rPr>
-        <w:t>екторизованное произведение массивов матриц</w:t>
+        <w:t>Векторизованное произведение массивов матриц</w:t>
       </w:r>
       <w:r>
         <w:rPr>

</xml_diff>